<commit_message>
Add current experience and fix links
</commit_message>
<xml_diff>
--- a/LiamBowen.docx
+++ b/LiamBowen.docx
@@ -1,6 +1,6 @@
 
 <file path=word/document.xml><?xml version="1.0" encoding="utf-8"?>
-<w:document xmlns:wpc="http://schemas.microsoft.com/office/word/2010/wordprocessingCanvas" xmlns:mc="http://schemas.openxmlformats.org/markup-compatibility/2006" xmlns:o="urn:schemas-microsoft-com:office:office" xmlns:r="http://schemas.openxmlformats.org/officeDocument/2006/relationships" xmlns:m="http://schemas.openxmlformats.org/officeDocument/2006/math" xmlns:v="urn:schemas-microsoft-com:vml" xmlns:wp14="http://schemas.microsoft.com/office/word/2010/wordprocessingDrawing" xmlns:wp="http://schemas.openxmlformats.org/drawingml/2006/wordprocessingDrawing" xmlns:w10="urn:schemas-microsoft-com:office:word" xmlns:w="http://schemas.openxmlformats.org/wordprocessingml/2006/main" xmlns:w14="http://schemas.microsoft.com/office/word/2010/wordml" xmlns:wpg="http://schemas.microsoft.com/office/word/2010/wordprocessingGroup" xmlns:wpi="http://schemas.microsoft.com/office/word/2010/wordprocessingInk" xmlns:wne="http://schemas.microsoft.com/office/word/2006/wordml" xmlns:wps="http://schemas.microsoft.com/office/word/2010/wordprocessingShape" mc:Ignorable="w14 wp14">
+<w:document xmlns:wpc="http://schemas.microsoft.com/office/word/2010/wordprocessingCanvas" xmlns:cx="http://schemas.microsoft.com/office/drawing/2014/chartex" xmlns:cx1="http://schemas.microsoft.com/office/drawing/2015/9/8/chartex" xmlns:cx2="http://schemas.microsoft.com/office/drawing/2015/10/21/chartex" xmlns:mc="http://schemas.openxmlformats.org/markup-compatibility/2006" xmlns:o="urn:schemas-microsoft-com:office:office" xmlns:r="http://schemas.openxmlformats.org/officeDocument/2006/relationships" xmlns:m="http://schemas.openxmlformats.org/officeDocument/2006/math" xmlns:v="urn:schemas-microsoft-com:vml" xmlns:wp14="http://schemas.microsoft.com/office/word/2010/wordprocessingDrawing" xmlns:wp="http://schemas.openxmlformats.org/drawingml/2006/wordprocessingDrawing" xmlns:w10="urn:schemas-microsoft-com:office:word" xmlns:w="http://schemas.openxmlformats.org/wordprocessingml/2006/main" xmlns:w14="http://schemas.microsoft.com/office/word/2010/wordml" xmlns:w15="http://schemas.microsoft.com/office/word/2012/wordml" xmlns:w16se="http://schemas.microsoft.com/office/word/2015/wordml/symex" xmlns:wpg="http://schemas.microsoft.com/office/word/2010/wordprocessingGroup" xmlns:wpi="http://schemas.microsoft.com/office/word/2010/wordprocessingInk" xmlns:wne="http://schemas.microsoft.com/office/word/2006/wordml" xmlns:wps="http://schemas.microsoft.com/office/word/2010/wordprocessingShape" mc:Ignorable="w14 w15 w16se wp14">
   <w:body>
     <w:tbl>
       <w:tblPr>
@@ -104,12 +104,12 @@
                   <w:pPr>
                     <w:jc w:val="right"/>
                   </w:pPr>
-                  <w:hyperlink r:id="rId8" w:history="1">
+                  <w:hyperlink r:id="rId7" w:history="1">
                     <w:r>
                       <w:rPr>
                         <w:rStyle w:val="Hyperlink"/>
                       </w:rPr>
-                      <w:t>LiamBowen@gmail.com</w:t>
+                      <w:t>liam@tenex.tech</w:t>
                     </w:r>
                   </w:hyperlink>
                 </w:p>
@@ -149,12 +149,12 @@
                   <w:pPr>
                     <w:jc w:val="right"/>
                   </w:pPr>
-                  <w:hyperlink r:id="rId9" w:history="1">
+                  <w:hyperlink r:id="rId8" w:history="1">
                     <w:r>
                       <w:rPr>
                         <w:rStyle w:val="Hyperlink"/>
                       </w:rPr>
-                      <w:t>www.hut8.io</w:t>
+                      <w:t>https://www.tenex.tech/</w:t>
                     </w:r>
                   </w:hyperlink>
                 </w:p>
@@ -174,7 +174,7 @@
                   <w:pPr>
                     <w:jc w:val="right"/>
                   </w:pPr>
-                  <w:hyperlink r:id="rId10" w:history="1">
+                  <w:hyperlink r:id="rId9" w:history="1">
                     <w:r>
                       <w:rPr>
                         <w:rStyle w:val="Hyperlink"/>
@@ -199,7 +199,7 @@
                   <w:pPr>
                     <w:jc w:val="right"/>
                   </w:pPr>
-                  <w:hyperlink r:id="rId11" w:history="1">
+                  <w:hyperlink r:id="rId10" w:history="1">
                     <w:r>
                       <w:rPr>
                         <w:rStyle w:val="Hyperlink"/>
@@ -1015,6 +1015,8 @@
         </w:rPr>
         <w:t>Professional Experience</w:t>
       </w:r>
+      <w:bookmarkStart w:id="1" w:name="_GoBack"/>
+      <w:bookmarkEnd w:id="1"/>
     </w:p>
     <w:tbl>
       <w:tblPr>
@@ -1053,7 +1055,7 @@
               <w:pStyle w:val="EducationTitle"/>
             </w:pPr>
             <w:r>
-              <w:t>Independent Contracting</w:t>
+              <w:t>Tenex Developers</w:t>
             </w:r>
           </w:p>
         </w:tc>
@@ -1101,6 +1103,9 @@
               <w:pStyle w:val="EducationDegree"/>
             </w:pPr>
             <w:r>
+              <w:t xml:space="preserve">Co-founder, </w:t>
+            </w:r>
+            <w:r>
               <w:t>Software Engineer</w:t>
             </w:r>
           </w:p>
@@ -1121,7 +1126,10 @@
               <w:jc w:val="right"/>
             </w:pPr>
             <w:r>
-              <w:t>2015 (Current)</w:t>
+              <w:t>2015</w:t>
+            </w:r>
+            <w:r>
+              <w:t>-Present</w:t>
             </w:r>
           </w:p>
         </w:tc>
@@ -1350,8 +1358,8 @@
             <w:pPr>
               <w:pStyle w:val="EducationTitle"/>
             </w:pPr>
-            <w:bookmarkStart w:id="1" w:name="OLE_LINK3"/>
-            <w:bookmarkStart w:id="2" w:name="OLE_LINK4"/>
+            <w:bookmarkStart w:id="2" w:name="OLE_LINK3"/>
+            <w:bookmarkStart w:id="3" w:name="OLE_LINK4"/>
             <w:r>
               <w:t>Capital IQ</w:t>
             </w:r>
@@ -1472,8 +1480,8 @@
           <w:tcPr>
             <w:tcW w:w="3788" w:type="pct"/>
           </w:tcPr>
-          <w:bookmarkEnd w:id="1"/>
           <w:bookmarkEnd w:id="2"/>
+          <w:bookmarkEnd w:id="3"/>
           <w:p>
             <w:pPr>
               <w:pStyle w:val="EducationTitle"/>
@@ -1543,7 +1551,10 @@
           </w:tcPr>
           <w:p>
             <w:r>
-              <w:t>Perl, Python, MySQL, C. Mostly independent; briefly on payroll for larger project. Created web application to extend functionality of 20+ year old, telnet-based management software including reverse engineering proprietary database. Supported their network, server and a dozen workstations.</w:t>
+              <w:t>Perl, Python, MySQL, C. Mostly independent; briefly on payroll for larger project. Created web application to extend functionality of 20+ year old, telnet-based management software including reverse en</w:t>
+            </w:r>
+            <w:r>
+              <w:t>gineering proprietary database.</w:t>
             </w:r>
           </w:p>
         </w:tc>
@@ -1561,6 +1572,13 @@
           <w:color w:val="4F81BD" w:themeColor="accent1"/>
         </w:rPr>
       </w:pPr>
+      <w:r>
+        <w:rPr>
+          <w:rFonts w:ascii="Archivo Black" w:hAnsi="Archivo Black"/>
+          <w:b w:val="0"/>
+        </w:rPr>
+        <w:t xml:space="preserve">Selected </w:t>
+      </w:r>
       <w:r>
         <w:rPr>
           <w:rFonts w:ascii="Archivo Black" w:hAnsi="Archivo Black"/>
@@ -1600,7 +1618,7 @@
                 <w:rStyle w:val="SubtleEmphasis"/>
               </w:rPr>
             </w:pPr>
-            <w:hyperlink r:id="rId12" w:history="1">
+            <w:hyperlink r:id="rId11" w:history="1">
               <w:r>
                 <w:rPr>
                   <w:rStyle w:val="Heading3Char"/>
@@ -1616,7 +1634,25 @@
           </w:tcPr>
           <w:p>
             <w:r>
-              <w:t>Tracks all 250 million open-source contributions made by GitHub users from 2011 to now.</w:t>
+              <w:t xml:space="preserve">Tracks </w:t>
+            </w:r>
+            <w:r>
+              <w:t>400</w:t>
+            </w:r>
+            <w:r>
+              <w:t>,</w:t>
+            </w:r>
+            <w:r>
+              <w:t>000</w:t>
+            </w:r>
+            <w:r>
+              <w:t>,</w:t>
+            </w:r>
+            <w:r>
+              <w:t>000</w:t>
+            </w:r>
+            <w:r>
+              <w:t xml:space="preserve"> open-source contributions made by GitHub users from 2011 to now.</w:t>
             </w:r>
           </w:p>
           <w:p>
@@ -1629,19 +1665,49 @@
               <w:rPr>
                 <w:rStyle w:val="SubtleEmphasis"/>
               </w:rPr>
-              <w:t>Flask, Python, Mong</w:t>
+              <w:t>Go</w:t>
             </w:r>
             <w:r>
               <w:rPr>
                 <w:rStyle w:val="SubtleEmphasis"/>
               </w:rPr>
-              <w:t>oDB, Angular.JS, Bootstrap, Google BigTable, Git</w:t>
+              <w:t>,</w:t>
+            </w:r>
+            <w:r>
+              <w:rPr>
+                <w:rStyle w:val="SubtleEmphasis"/>
+              </w:rPr>
+              <w:t xml:space="preserve"> JSON API,</w:t>
+            </w:r>
+            <w:r>
+              <w:rPr>
+                <w:rStyle w:val="SubtleEmphasis"/>
+              </w:rPr>
+              <w:t xml:space="preserve"> Python, Mong</w:t>
+            </w:r>
+            <w:r>
+              <w:rPr>
+                <w:rStyle w:val="SubtleEmphasis"/>
+              </w:rPr>
+              <w:t xml:space="preserve">oDB, Angular.JS, Bootstrap, Google BigTable, </w:t>
+            </w:r>
+            <w:r>
+              <w:rPr>
+                <w:rStyle w:val="SubtleEmphasis"/>
+              </w:rPr>
+              <w:t xml:space="preserve">HTML5, </w:t>
+            </w:r>
+            <w:r>
+              <w:rPr>
+                <w:rStyle w:val="SubtleEmphasis"/>
+              </w:rPr>
+              <w:t>Git</w:t>
             </w:r>
           </w:p>
         </w:tc>
       </w:tr>
-      <w:bookmarkStart w:id="3" w:name="OLE_LINK6"/>
-      <w:bookmarkStart w:id="4" w:name="OLE_LINK7"/>
+      <w:bookmarkStart w:id="4" w:name="OLE_LINK6"/>
+      <w:bookmarkStart w:id="5" w:name="OLE_LINK7"/>
       <w:tr>
         <w:tc>
           <w:tcPr>
@@ -1672,22 +1738,20 @@
               </w:rPr>
               <w:fldChar w:fldCharType="separate"/>
             </w:r>
-            <w:proofErr w:type="spellStart"/>
             <w:r>
               <w:rPr>
                 <w:rStyle w:val="Heading3Char"/>
               </w:rPr>
               <w:t>Fiss</w:t>
             </w:r>
-            <w:proofErr w:type="spellEnd"/>
             <w:r>
               <w:rPr>
                 <w:rStyle w:val="Heading3Char"/>
               </w:rPr>
               <w:fldChar w:fldCharType="end"/>
             </w:r>
-            <w:bookmarkEnd w:id="3"/>
             <w:bookmarkEnd w:id="4"/>
+            <w:bookmarkEnd w:id="5"/>
           </w:p>
         </w:tc>
         <w:tc>
@@ -1731,7 +1795,7 @@
               <w:rPr>
                 <w:rStyle w:val="Heading3Char"/>
               </w:rPr>
-              <w:t>Aliker</w:t>
+              <w:t>Rails-Assets.org</w:t>
             </w:r>
           </w:p>
         </w:tc>
@@ -1741,7 +1805,7 @@
           </w:tcPr>
           <w:p>
             <w:r>
-              <w:t>Given a post on Tumblr, finds similar posts using Tumblr API.</w:t>
+              <w:t>Current maintainer of rails-assets.org. Fixed numerous performance issues. Receive more than $100/month of donations in addition to $1000/year from Digital Ocean.</w:t>
             </w:r>
           </w:p>
           <w:p>
@@ -1754,7 +1818,37 @@
               <w:rPr>
                 <w:rStyle w:val="SubtleEmphasis"/>
               </w:rPr>
-              <w:t>Go, jQuery, HTML5, WebSockets</w:t>
+              <w:t>Ruby on Rails, Bower</w:t>
+            </w:r>
+            <w:r>
+              <w:rPr>
+                <w:rStyle w:val="SubtleEmphasis"/>
+              </w:rPr>
+              <w:t>,</w:t>
+            </w:r>
+            <w:r>
+              <w:rPr>
+                <w:rStyle w:val="SubtleEmphasis"/>
+              </w:rPr>
+              <w:t xml:space="preserve"> Ansible,</w:t>
+            </w:r>
+            <w:r>
+              <w:rPr>
+                <w:rStyle w:val="SubtleEmphasis"/>
+              </w:rPr>
+              <w:t xml:space="preserve"> </w:t>
+            </w:r>
+            <w:r>
+              <w:rPr>
+                <w:rStyle w:val="SubtleEmphasis"/>
+              </w:rPr>
+              <w:t>CoffeeScript, AngularJS</w:t>
+            </w:r>
+            <w:r>
+              <w:rPr>
+                <w:rStyle w:val="SubtleEmphasis"/>
+              </w:rPr>
+              <w:t>, Git</w:t>
             </w:r>
           </w:p>
         </w:tc>
@@ -1792,7 +1886,7 @@
       </w:tblGrid>
       <w:tr>
         <w:trPr>
-          <w:trHeight w:val="242"/>
+          <w:trHeight w:val="222"/>
         </w:trPr>
         <w:tc>
           <w:tcPr>
@@ -1809,8 +1903,8 @@
             <w:pPr>
               <w:pStyle w:val="EducationTitle"/>
             </w:pPr>
-            <w:bookmarkStart w:id="5" w:name="OLE_LINK1"/>
-            <w:bookmarkStart w:id="6" w:name="OLE_LINK2"/>
+            <w:bookmarkStart w:id="6" w:name="OLE_LINK1"/>
+            <w:bookmarkStart w:id="7" w:name="OLE_LINK2"/>
             <w:r>
               <w:t>Rensselaer Polytechnic Institute</w:t>
             </w:r>
@@ -1844,6 +1938,9 @@
         </w:tc>
       </w:tr>
       <w:tr>
+        <w:trPr>
+          <w:trHeight w:val="253"/>
+        </w:trPr>
         <w:tc>
           <w:tcPr>
             <w:tcW w:w="3814" w:type="pct"/>
@@ -1862,8 +1959,6 @@
             <w:r>
               <w:t>C</w:t>
             </w:r>
-            <w:bookmarkStart w:id="7" w:name="_GoBack"/>
-            <w:bookmarkEnd w:id="7"/>
             <w:r>
               <w:t>omputer Science Major (Dropped out)</w:t>
             </w:r>
@@ -1892,7 +1987,7 @@
       </w:tr>
       <w:tr>
         <w:trPr>
-          <w:trHeight w:val="576"/>
+          <w:trHeight w:val="529"/>
         </w:trPr>
         <w:tc>
           <w:tcPr>
@@ -1938,8 +2033,8 @@
           </w:p>
         </w:tc>
       </w:tr>
-      <w:bookmarkEnd w:id="5"/>
       <w:bookmarkEnd w:id="6"/>
+      <w:bookmarkEnd w:id="7"/>
     </w:tbl>
     <w:p>
       <w:pPr>
@@ -1957,7 +2052,7 @@
 </file>
 
 <file path=word/endnotes.xml><?xml version="1.0" encoding="utf-8"?>
-<w:endnotes xmlns:wpc="http://schemas.microsoft.com/office/word/2010/wordprocessingCanvas" xmlns:mc="http://schemas.openxmlformats.org/markup-compatibility/2006" xmlns:o="urn:schemas-microsoft-com:office:office" xmlns:r="http://schemas.openxmlformats.org/officeDocument/2006/relationships" xmlns:m="http://schemas.openxmlformats.org/officeDocument/2006/math" xmlns:v="urn:schemas-microsoft-com:vml" xmlns:wp14="http://schemas.microsoft.com/office/word/2010/wordprocessingDrawing" xmlns:wp="http://schemas.openxmlformats.org/drawingml/2006/wordprocessingDrawing" xmlns:w10="urn:schemas-microsoft-com:office:word" xmlns:w="http://schemas.openxmlformats.org/wordprocessingml/2006/main" xmlns:w14="http://schemas.microsoft.com/office/word/2010/wordml" xmlns:wpg="http://schemas.microsoft.com/office/word/2010/wordprocessingGroup" xmlns:wpi="http://schemas.microsoft.com/office/word/2010/wordprocessingInk" xmlns:wne="http://schemas.microsoft.com/office/word/2006/wordml" xmlns:wps="http://schemas.microsoft.com/office/word/2010/wordprocessingShape" mc:Ignorable="w14 wp14">
+<w:endnotes xmlns:wpc="http://schemas.microsoft.com/office/word/2010/wordprocessingCanvas" xmlns:cx="http://schemas.microsoft.com/office/drawing/2014/chartex" xmlns:cx1="http://schemas.microsoft.com/office/drawing/2015/9/8/chartex" xmlns:cx2="http://schemas.microsoft.com/office/drawing/2015/10/21/chartex" xmlns:mc="http://schemas.openxmlformats.org/markup-compatibility/2006" xmlns:o="urn:schemas-microsoft-com:office:office" xmlns:r="http://schemas.openxmlformats.org/officeDocument/2006/relationships" xmlns:m="http://schemas.openxmlformats.org/officeDocument/2006/math" xmlns:v="urn:schemas-microsoft-com:vml" xmlns:wp14="http://schemas.microsoft.com/office/word/2010/wordprocessingDrawing" xmlns:wp="http://schemas.openxmlformats.org/drawingml/2006/wordprocessingDrawing" xmlns:w10="urn:schemas-microsoft-com:office:word" xmlns:w="http://schemas.openxmlformats.org/wordprocessingml/2006/main" xmlns:w14="http://schemas.microsoft.com/office/word/2010/wordml" xmlns:w15="http://schemas.microsoft.com/office/word/2012/wordml" xmlns:w16se="http://schemas.microsoft.com/office/word/2015/wordml/symex" xmlns:wpg="http://schemas.microsoft.com/office/word/2010/wordprocessingGroup" xmlns:wpi="http://schemas.microsoft.com/office/word/2010/wordprocessingInk" xmlns:wne="http://schemas.microsoft.com/office/word/2006/wordml" xmlns:wps="http://schemas.microsoft.com/office/word/2010/wordprocessingShape" mc:Ignorable="w14 w15 w16se wp14">
   <w:endnote w:type="separator" w:id="-1">
     <w:p>
       <w:pPr>
@@ -1982,7 +2077,7 @@
 </file>
 
 <file path=word/footnotes.xml><?xml version="1.0" encoding="utf-8"?>
-<w:footnotes xmlns:wpc="http://schemas.microsoft.com/office/word/2010/wordprocessingCanvas" xmlns:mc="http://schemas.openxmlformats.org/markup-compatibility/2006" xmlns:o="urn:schemas-microsoft-com:office:office" xmlns:r="http://schemas.openxmlformats.org/officeDocument/2006/relationships" xmlns:m="http://schemas.openxmlformats.org/officeDocument/2006/math" xmlns:v="urn:schemas-microsoft-com:vml" xmlns:wp14="http://schemas.microsoft.com/office/word/2010/wordprocessingDrawing" xmlns:wp="http://schemas.openxmlformats.org/drawingml/2006/wordprocessingDrawing" xmlns:w10="urn:schemas-microsoft-com:office:word" xmlns:w="http://schemas.openxmlformats.org/wordprocessingml/2006/main" xmlns:w14="http://schemas.microsoft.com/office/word/2010/wordml" xmlns:wpg="http://schemas.microsoft.com/office/word/2010/wordprocessingGroup" xmlns:wpi="http://schemas.microsoft.com/office/word/2010/wordprocessingInk" xmlns:wne="http://schemas.microsoft.com/office/word/2006/wordml" xmlns:wps="http://schemas.microsoft.com/office/word/2010/wordprocessingShape" mc:Ignorable="w14 wp14">
+<w:footnotes xmlns:wpc="http://schemas.microsoft.com/office/word/2010/wordprocessingCanvas" xmlns:cx="http://schemas.microsoft.com/office/drawing/2014/chartex" xmlns:cx1="http://schemas.microsoft.com/office/drawing/2015/9/8/chartex" xmlns:cx2="http://schemas.microsoft.com/office/drawing/2015/10/21/chartex" xmlns:mc="http://schemas.openxmlformats.org/markup-compatibility/2006" xmlns:o="urn:schemas-microsoft-com:office:office" xmlns:r="http://schemas.openxmlformats.org/officeDocument/2006/relationships" xmlns:m="http://schemas.openxmlformats.org/officeDocument/2006/math" xmlns:v="urn:schemas-microsoft-com:vml" xmlns:wp14="http://schemas.microsoft.com/office/word/2010/wordprocessingDrawing" xmlns:wp="http://schemas.openxmlformats.org/drawingml/2006/wordprocessingDrawing" xmlns:w10="urn:schemas-microsoft-com:office:word" xmlns:w="http://schemas.openxmlformats.org/wordprocessingml/2006/main" xmlns:w14="http://schemas.microsoft.com/office/word/2010/wordml" xmlns:w15="http://schemas.microsoft.com/office/word/2012/wordml" xmlns:w16se="http://schemas.microsoft.com/office/word/2015/wordml/symex" xmlns:wpg="http://schemas.microsoft.com/office/word/2010/wordprocessingGroup" xmlns:wpi="http://schemas.microsoft.com/office/word/2010/wordprocessingInk" xmlns:wne="http://schemas.microsoft.com/office/word/2006/wordml" xmlns:wps="http://schemas.microsoft.com/office/word/2010/wordprocessingShape" mc:Ignorable="w14 w15 w16se wp14">
   <w:footnote w:type="separator" w:id="-1">
     <w:p>
       <w:pPr>
@@ -2007,7 +2102,7 @@
 </file>
 
 <file path=word/styles.xml><?xml version="1.0" encoding="utf-8"?>
-<w:styles xmlns:mc="http://schemas.openxmlformats.org/markup-compatibility/2006" xmlns:r="http://schemas.openxmlformats.org/officeDocument/2006/relationships" xmlns:w="http://schemas.openxmlformats.org/wordprocessingml/2006/main" xmlns:w14="http://schemas.microsoft.com/office/word/2010/wordml" mc:Ignorable="w14">
+<w:styles xmlns:mc="http://schemas.openxmlformats.org/markup-compatibility/2006" xmlns:r="http://schemas.openxmlformats.org/officeDocument/2006/relationships" xmlns:w="http://schemas.openxmlformats.org/wordprocessingml/2006/main" xmlns:w14="http://schemas.microsoft.com/office/word/2010/wordml" xmlns:w15="http://schemas.microsoft.com/office/word/2012/wordml" xmlns:w16se="http://schemas.microsoft.com/office/word/2015/wordml/symex" mc:Ignorable="w14 w15 w16se">
   <w:docDefaults>
     <w:rPrDefault>
       <w:rPr>
@@ -2023,144 +2118,379 @@
       </w:pPr>
     </w:pPrDefault>
   </w:docDefaults>
-  <w:latentStyles w:defLockedState="0" w:defUIPriority="99" w:defSemiHidden="1" w:defUnhideWhenUsed="1" w:defQFormat="0" w:count="267">
-    <w:lsdException w:name="Normal" w:semiHidden="0" w:uiPriority="0" w:unhideWhenUsed="0" w:qFormat="1"/>
-    <w:lsdException w:name="heading 1" w:semiHidden="0" w:uiPriority="9" w:unhideWhenUsed="0" w:qFormat="1"/>
-    <w:lsdException w:name="heading 2" w:uiPriority="9" w:qFormat="1"/>
-    <w:lsdException w:name="heading 3" w:uiPriority="9" w:qFormat="1"/>
-    <w:lsdException w:name="heading 4" w:uiPriority="9" w:qFormat="1"/>
-    <w:lsdException w:name="heading 5" w:uiPriority="9" w:qFormat="1"/>
-    <w:lsdException w:name="heading 6" w:uiPriority="9" w:qFormat="1"/>
-    <w:lsdException w:name="heading 7" w:uiPriority="9" w:qFormat="1"/>
-    <w:lsdException w:name="heading 8" w:uiPriority="9" w:qFormat="1"/>
-    <w:lsdException w:name="heading 9" w:uiPriority="9" w:qFormat="1"/>
-    <w:lsdException w:name="toc 1" w:uiPriority="39"/>
-    <w:lsdException w:name="toc 2" w:uiPriority="39"/>
-    <w:lsdException w:name="toc 3" w:uiPriority="39"/>
-    <w:lsdException w:name="toc 4" w:uiPriority="39"/>
-    <w:lsdException w:name="toc 5" w:uiPriority="39"/>
-    <w:lsdException w:name="toc 6" w:uiPriority="39"/>
-    <w:lsdException w:name="toc 7" w:uiPriority="39"/>
-    <w:lsdException w:name="toc 8" w:uiPriority="39"/>
-    <w:lsdException w:name="toc 9" w:uiPriority="39"/>
-    <w:lsdException w:name="caption" w:uiPriority="35" w:qFormat="1"/>
-    <w:lsdException w:name="Title" w:semiHidden="0" w:uiPriority="10" w:unhideWhenUsed="0" w:qFormat="1"/>
-    <w:lsdException w:name="Default Paragraph Font" w:uiPriority="1"/>
-    <w:lsdException w:name="Subtitle" w:semiHidden="0" w:uiPriority="11" w:unhideWhenUsed="0" w:qFormat="1"/>
-    <w:lsdException w:name="Strong" w:semiHidden="0" w:uiPriority="22" w:unhideWhenUsed="0" w:qFormat="1"/>
-    <w:lsdException w:name="Emphasis" w:semiHidden="0" w:uiPriority="20" w:unhideWhenUsed="0" w:qFormat="1"/>
-    <w:lsdException w:name="Table Grid" w:semiHidden="0" w:uiPriority="59" w:unhideWhenUsed="0"/>
-    <w:lsdException w:name="Placeholder Text" w:unhideWhenUsed="0"/>
-    <w:lsdException w:name="No Spacing" w:semiHidden="0" w:uiPriority="1" w:unhideWhenUsed="0" w:qFormat="1"/>
-    <w:lsdException w:name="Light Shading" w:semiHidden="0" w:uiPriority="60" w:unhideWhenUsed="0"/>
-    <w:lsdException w:name="Light List" w:semiHidden="0" w:uiPriority="61" w:unhideWhenUsed="0"/>
-    <w:lsdException w:name="Light Grid" w:semiHidden="0" w:uiPriority="62" w:unhideWhenUsed="0"/>
-    <w:lsdException w:name="Medium Shading 1" w:semiHidden="0" w:uiPriority="63" w:unhideWhenUsed="0"/>
-    <w:lsdException w:name="Medium Shading 2" w:semiHidden="0" w:uiPriority="64" w:unhideWhenUsed="0"/>
-    <w:lsdException w:name="Medium List 1" w:semiHidden="0" w:uiPriority="65" w:unhideWhenUsed="0"/>
-    <w:lsdException w:name="Medium List 2" w:semiHidden="0" w:uiPriority="66" w:unhideWhenUsed="0"/>
-    <w:lsdException w:name="Medium Grid 1" w:semiHidden="0" w:uiPriority="67" w:unhideWhenUsed="0"/>
-    <w:lsdException w:name="Medium Grid 2" w:semiHidden="0" w:uiPriority="68" w:unhideWhenUsed="0"/>
-    <w:lsdException w:name="Medium Grid 3" w:semiHidden="0" w:uiPriority="69" w:unhideWhenUsed="0"/>
-    <w:lsdException w:name="Dark List" w:semiHidden="0" w:uiPriority="70" w:unhideWhenUsed="0"/>
-    <w:lsdException w:name="Colorful Shading" w:semiHidden="0" w:uiPriority="71" w:unhideWhenUsed="0"/>
-    <w:lsdException w:name="Colorful List" w:semiHidden="0" w:uiPriority="72" w:unhideWhenUsed="0"/>
-    <w:lsdException w:name="Colorful Grid" w:semiHidden="0" w:uiPriority="73" w:unhideWhenUsed="0"/>
-    <w:lsdException w:name="Light Shading Accent 1" w:semiHidden="0" w:uiPriority="60" w:unhideWhenUsed="0"/>
-    <w:lsdException w:name="Light List Accent 1" w:semiHidden="0" w:uiPriority="61" w:unhideWhenUsed="0"/>
-    <w:lsdException w:name="Light Grid Accent 1" w:semiHidden="0" w:uiPriority="62" w:unhideWhenUsed="0"/>
-    <w:lsdException w:name="Medium Shading 1 Accent 1" w:semiHidden="0" w:uiPriority="63" w:unhideWhenUsed="0"/>
-    <w:lsdException w:name="Medium Shading 2 Accent 1" w:semiHidden="0" w:uiPriority="64" w:unhideWhenUsed="0"/>
-    <w:lsdException w:name="Medium List 1 Accent 1" w:semiHidden="0" w:uiPriority="65" w:unhideWhenUsed="0"/>
-    <w:lsdException w:name="Revision" w:unhideWhenUsed="0"/>
-    <w:lsdException w:name="List Paragraph" w:semiHidden="0" w:uiPriority="34" w:unhideWhenUsed="0" w:qFormat="1"/>
-    <w:lsdException w:name="Quote" w:semiHidden="0" w:uiPriority="29" w:unhideWhenUsed="0" w:qFormat="1"/>
-    <w:lsdException w:name="Intense Quote" w:semiHidden="0" w:uiPriority="30" w:unhideWhenUsed="0" w:qFormat="1"/>
-    <w:lsdException w:name="Medium List 2 Accent 1" w:semiHidden="0" w:uiPriority="66" w:unhideWhenUsed="0"/>
-    <w:lsdException w:name="Medium Grid 1 Accent 1" w:semiHidden="0" w:uiPriority="67" w:unhideWhenUsed="0"/>
-    <w:lsdException w:name="Medium Grid 2 Accent 1" w:semiHidden="0" w:uiPriority="68" w:unhideWhenUsed="0"/>
-    <w:lsdException w:name="Medium Grid 3 Accent 1" w:semiHidden="0" w:uiPriority="69" w:unhideWhenUsed="0"/>
-    <w:lsdException w:name="Dark List Accent 1" w:semiHidden="0" w:uiPriority="70" w:unhideWhenUsed="0"/>
-    <w:lsdException w:name="Colorful Shading Accent 1" w:semiHidden="0" w:uiPriority="71" w:unhideWhenUsed="0"/>
-    <w:lsdException w:name="Colorful List Accent 1" w:semiHidden="0" w:uiPriority="72" w:unhideWhenUsed="0"/>
-    <w:lsdException w:name="Colorful Grid Accent 1" w:semiHidden="0" w:uiPriority="73" w:unhideWhenUsed="0"/>
-    <w:lsdException w:name="Light Shading Accent 2" w:semiHidden="0" w:uiPriority="60" w:unhideWhenUsed="0"/>
-    <w:lsdException w:name="Light List Accent 2" w:semiHidden="0" w:uiPriority="61" w:unhideWhenUsed="0"/>
-    <w:lsdException w:name="Light Grid Accent 2" w:semiHidden="0" w:uiPriority="62" w:unhideWhenUsed="0"/>
-    <w:lsdException w:name="Medium Shading 1 Accent 2" w:semiHidden="0" w:uiPriority="63" w:unhideWhenUsed="0"/>
-    <w:lsdException w:name="Medium Shading 2 Accent 2" w:semiHidden="0" w:uiPriority="64" w:unhideWhenUsed="0"/>
-    <w:lsdException w:name="Medium List 1 Accent 2" w:semiHidden="0" w:uiPriority="65" w:unhideWhenUsed="0"/>
-    <w:lsdException w:name="Medium List 2 Accent 2" w:semiHidden="0" w:uiPriority="66" w:unhideWhenUsed="0"/>
-    <w:lsdException w:name="Medium Grid 1 Accent 2" w:semiHidden="0" w:uiPriority="67" w:unhideWhenUsed="0"/>
-    <w:lsdException w:name="Medium Grid 2 Accent 2" w:semiHidden="0" w:uiPriority="68" w:unhideWhenUsed="0"/>
-    <w:lsdException w:name="Medium Grid 3 Accent 2" w:semiHidden="0" w:uiPriority="69" w:unhideWhenUsed="0"/>
-    <w:lsdException w:name="Dark List Accent 2" w:semiHidden="0" w:uiPriority="70" w:unhideWhenUsed="0"/>
-    <w:lsdException w:name="Colorful Shading Accent 2" w:semiHidden="0" w:uiPriority="71" w:unhideWhenUsed="0"/>
-    <w:lsdException w:name="Colorful List Accent 2" w:semiHidden="0" w:uiPriority="72" w:unhideWhenUsed="0"/>
-    <w:lsdException w:name="Colorful Grid Accent 2" w:semiHidden="0" w:uiPriority="73" w:unhideWhenUsed="0"/>
-    <w:lsdException w:name="Light Shading Accent 3" w:semiHidden="0" w:uiPriority="60" w:unhideWhenUsed="0"/>
-    <w:lsdException w:name="Light List Accent 3" w:semiHidden="0" w:uiPriority="61" w:unhideWhenUsed="0"/>
-    <w:lsdException w:name="Light Grid Accent 3" w:semiHidden="0" w:uiPriority="62" w:unhideWhenUsed="0"/>
-    <w:lsdException w:name="Medium Shading 1 Accent 3" w:semiHidden="0" w:uiPriority="63" w:unhideWhenUsed="0"/>
-    <w:lsdException w:name="Medium Shading 2 Accent 3" w:semiHidden="0" w:uiPriority="64" w:unhideWhenUsed="0"/>
-    <w:lsdException w:name="Medium List 1 Accent 3" w:semiHidden="0" w:uiPriority="65" w:unhideWhenUsed="0"/>
-    <w:lsdException w:name="Medium List 2 Accent 3" w:semiHidden="0" w:uiPriority="66" w:unhideWhenUsed="0"/>
-    <w:lsdException w:name="Medium Grid 1 Accent 3" w:semiHidden="0" w:uiPriority="67" w:unhideWhenUsed="0"/>
-    <w:lsdException w:name="Medium Grid 2 Accent 3" w:semiHidden="0" w:uiPriority="68" w:unhideWhenUsed="0"/>
-    <w:lsdException w:name="Medium Grid 3 Accent 3" w:semiHidden="0" w:uiPriority="69" w:unhideWhenUsed="0"/>
-    <w:lsdException w:name="Dark List Accent 3" w:semiHidden="0" w:uiPriority="70" w:unhideWhenUsed="0"/>
-    <w:lsdException w:name="Colorful Shading Accent 3" w:semiHidden="0" w:uiPriority="71" w:unhideWhenUsed="0"/>
-    <w:lsdException w:name="Colorful List Accent 3" w:semiHidden="0" w:uiPriority="72" w:unhideWhenUsed="0"/>
-    <w:lsdException w:name="Colorful Grid Accent 3" w:semiHidden="0" w:uiPriority="73" w:unhideWhenUsed="0"/>
-    <w:lsdException w:name="Light Shading Accent 4" w:semiHidden="0" w:uiPriority="60" w:unhideWhenUsed="0"/>
-    <w:lsdException w:name="Light List Accent 4" w:semiHidden="0" w:uiPriority="61" w:unhideWhenUsed="0"/>
-    <w:lsdException w:name="Light Grid Accent 4" w:semiHidden="0" w:uiPriority="62" w:unhideWhenUsed="0"/>
-    <w:lsdException w:name="Medium Shading 1 Accent 4" w:semiHidden="0" w:uiPriority="63" w:unhideWhenUsed="0"/>
-    <w:lsdException w:name="Medium Shading 2 Accent 4" w:semiHidden="0" w:uiPriority="64" w:unhideWhenUsed="0"/>
-    <w:lsdException w:name="Medium List 1 Accent 4" w:semiHidden="0" w:uiPriority="65" w:unhideWhenUsed="0"/>
-    <w:lsdException w:name="Medium List 2 Accent 4" w:semiHidden="0" w:uiPriority="66" w:unhideWhenUsed="0"/>
-    <w:lsdException w:name="Medium Grid 1 Accent 4" w:semiHidden="0" w:uiPriority="67" w:unhideWhenUsed="0"/>
-    <w:lsdException w:name="Medium Grid 2 Accent 4" w:semiHidden="0" w:uiPriority="68" w:unhideWhenUsed="0"/>
-    <w:lsdException w:name="Medium Grid 3 Accent 4" w:semiHidden="0" w:uiPriority="69" w:unhideWhenUsed="0"/>
-    <w:lsdException w:name="Dark List Accent 4" w:semiHidden="0" w:uiPriority="70" w:unhideWhenUsed="0"/>
-    <w:lsdException w:name="Colorful Shading Accent 4" w:semiHidden="0" w:uiPriority="71" w:unhideWhenUsed="0"/>
-    <w:lsdException w:name="Colorful List Accent 4" w:semiHidden="0" w:uiPriority="72" w:unhideWhenUsed="0"/>
-    <w:lsdException w:name="Colorful Grid Accent 4" w:semiHidden="0" w:uiPriority="73" w:unhideWhenUsed="0"/>
-    <w:lsdException w:name="Light Shading Accent 5" w:semiHidden="0" w:uiPriority="60" w:unhideWhenUsed="0"/>
-    <w:lsdException w:name="Light List Accent 5" w:semiHidden="0" w:uiPriority="61" w:unhideWhenUsed="0"/>
-    <w:lsdException w:name="Light Grid Accent 5" w:semiHidden="0" w:uiPriority="62" w:unhideWhenUsed="0"/>
-    <w:lsdException w:name="Medium Shading 1 Accent 5" w:semiHidden="0" w:uiPriority="63" w:unhideWhenUsed="0"/>
-    <w:lsdException w:name="Medium Shading 2 Accent 5" w:semiHidden="0" w:uiPriority="64" w:unhideWhenUsed="0"/>
-    <w:lsdException w:name="Medium List 1 Accent 5" w:semiHidden="0" w:uiPriority="65" w:unhideWhenUsed="0"/>
-    <w:lsdException w:name="Medium List 2 Accent 5" w:semiHidden="0" w:uiPriority="66" w:unhideWhenUsed="0"/>
-    <w:lsdException w:name="Medium Grid 1 Accent 5" w:semiHidden="0" w:uiPriority="67" w:unhideWhenUsed="0"/>
-    <w:lsdException w:name="Medium Grid 2 Accent 5" w:semiHidden="0" w:uiPriority="68" w:unhideWhenUsed="0"/>
-    <w:lsdException w:name="Medium Grid 3 Accent 5" w:semiHidden="0" w:uiPriority="69" w:unhideWhenUsed="0"/>
-    <w:lsdException w:name="Dark List Accent 5" w:semiHidden="0" w:uiPriority="70" w:unhideWhenUsed="0"/>
-    <w:lsdException w:name="Colorful Shading Accent 5" w:semiHidden="0" w:uiPriority="71" w:unhideWhenUsed="0"/>
-    <w:lsdException w:name="Colorful List Accent 5" w:semiHidden="0" w:uiPriority="72" w:unhideWhenUsed="0"/>
-    <w:lsdException w:name="Colorful Grid Accent 5" w:semiHidden="0" w:uiPriority="73" w:unhideWhenUsed="0"/>
-    <w:lsdException w:name="Light Shading Accent 6" w:semiHidden="0" w:uiPriority="60" w:unhideWhenUsed="0"/>
-    <w:lsdException w:name="Light List Accent 6" w:semiHidden="0" w:uiPriority="61" w:unhideWhenUsed="0"/>
-    <w:lsdException w:name="Light Grid Accent 6" w:semiHidden="0" w:uiPriority="62" w:unhideWhenUsed="0"/>
-    <w:lsdException w:name="Medium Shading 1 Accent 6" w:semiHidden="0" w:uiPriority="63" w:unhideWhenUsed="0"/>
-    <w:lsdException w:name="Medium Shading 2 Accent 6" w:semiHidden="0" w:uiPriority="64" w:unhideWhenUsed="0"/>
-    <w:lsdException w:name="Medium List 1 Accent 6" w:semiHidden="0" w:uiPriority="65" w:unhideWhenUsed="0"/>
-    <w:lsdException w:name="Medium List 2 Accent 6" w:semiHidden="0" w:uiPriority="66" w:unhideWhenUsed="0"/>
-    <w:lsdException w:name="Medium Grid 1 Accent 6" w:semiHidden="0" w:uiPriority="67" w:unhideWhenUsed="0"/>
-    <w:lsdException w:name="Medium Grid 2 Accent 6" w:semiHidden="0" w:uiPriority="68" w:unhideWhenUsed="0"/>
-    <w:lsdException w:name="Medium Grid 3 Accent 6" w:semiHidden="0" w:uiPriority="69" w:unhideWhenUsed="0"/>
-    <w:lsdException w:name="Dark List Accent 6" w:semiHidden="0" w:uiPriority="70" w:unhideWhenUsed="0"/>
-    <w:lsdException w:name="Colorful Shading Accent 6" w:semiHidden="0" w:uiPriority="71" w:unhideWhenUsed="0"/>
-    <w:lsdException w:name="Colorful List Accent 6" w:semiHidden="0" w:uiPriority="72" w:unhideWhenUsed="0"/>
-    <w:lsdException w:name="Colorful Grid Accent 6" w:semiHidden="0" w:uiPriority="73" w:unhideWhenUsed="0"/>
-    <w:lsdException w:name="Subtle Emphasis" w:semiHidden="0" w:uiPriority="19" w:unhideWhenUsed="0" w:qFormat="1"/>
-    <w:lsdException w:name="Intense Emphasis" w:semiHidden="0" w:uiPriority="21" w:unhideWhenUsed="0" w:qFormat="1"/>
-    <w:lsdException w:name="Subtle Reference" w:semiHidden="0" w:uiPriority="31" w:unhideWhenUsed="0" w:qFormat="1"/>
-    <w:lsdException w:name="Intense Reference" w:semiHidden="0" w:uiPriority="32" w:unhideWhenUsed="0" w:qFormat="1"/>
-    <w:lsdException w:name="Book Title" w:semiHidden="0" w:uiPriority="33" w:unhideWhenUsed="0" w:qFormat="1"/>
-    <w:lsdException w:name="Bibliography" w:uiPriority="37"/>
-    <w:lsdException w:name="TOC Heading" w:uiPriority="39" w:qFormat="1"/>
+  <w:latentStyles w:defLockedState="0" w:defUIPriority="99" w:defSemiHidden="0" w:defUnhideWhenUsed="0" w:defQFormat="0" w:count="372">
+    <w:lsdException w:name="Normal" w:uiPriority="0" w:qFormat="1"/>
+    <w:lsdException w:name="heading 1" w:uiPriority="9" w:qFormat="1"/>
+    <w:lsdException w:name="heading 2" w:semiHidden="1" w:uiPriority="9" w:unhideWhenUsed="1" w:qFormat="1"/>
+    <w:lsdException w:name="heading 3" w:semiHidden="1" w:uiPriority="9" w:unhideWhenUsed="1" w:qFormat="1"/>
+    <w:lsdException w:name="heading 4" w:semiHidden="1" w:uiPriority="9" w:unhideWhenUsed="1" w:qFormat="1"/>
+    <w:lsdException w:name="heading 5" w:semiHidden="1" w:uiPriority="9" w:unhideWhenUsed="1" w:qFormat="1"/>
+    <w:lsdException w:name="heading 6" w:semiHidden="1" w:uiPriority="9" w:unhideWhenUsed="1" w:qFormat="1"/>
+    <w:lsdException w:name="heading 7" w:semiHidden="1" w:uiPriority="9" w:unhideWhenUsed="1" w:qFormat="1"/>
+    <w:lsdException w:name="heading 8" w:semiHidden="1" w:uiPriority="9" w:unhideWhenUsed="1" w:qFormat="1"/>
+    <w:lsdException w:name="heading 9" w:semiHidden="1" w:uiPriority="9" w:unhideWhenUsed="1" w:qFormat="1"/>
+    <w:lsdException w:name="index 1" w:semiHidden="1" w:unhideWhenUsed="1"/>
+    <w:lsdException w:name="index 2" w:semiHidden="1" w:unhideWhenUsed="1"/>
+    <w:lsdException w:name="index 3" w:semiHidden="1" w:unhideWhenUsed="1"/>
+    <w:lsdException w:name="index 4" w:semiHidden="1" w:unhideWhenUsed="1"/>
+    <w:lsdException w:name="index 5" w:semiHidden="1" w:unhideWhenUsed="1"/>
+    <w:lsdException w:name="index 6" w:semiHidden="1" w:unhideWhenUsed="1"/>
+    <w:lsdException w:name="index 7" w:semiHidden="1" w:unhideWhenUsed="1"/>
+    <w:lsdException w:name="index 8" w:semiHidden="1" w:unhideWhenUsed="1"/>
+    <w:lsdException w:name="index 9" w:semiHidden="1" w:unhideWhenUsed="1"/>
+    <w:lsdException w:name="toc 1" w:semiHidden="1" w:uiPriority="39" w:unhideWhenUsed="1"/>
+    <w:lsdException w:name="toc 2" w:semiHidden="1" w:uiPriority="39" w:unhideWhenUsed="1"/>
+    <w:lsdException w:name="toc 3" w:semiHidden="1" w:uiPriority="39" w:unhideWhenUsed="1"/>
+    <w:lsdException w:name="toc 4" w:semiHidden="1" w:uiPriority="39" w:unhideWhenUsed="1"/>
+    <w:lsdException w:name="toc 5" w:semiHidden="1" w:uiPriority="39" w:unhideWhenUsed="1"/>
+    <w:lsdException w:name="toc 6" w:semiHidden="1" w:uiPriority="39" w:unhideWhenUsed="1"/>
+    <w:lsdException w:name="toc 7" w:semiHidden="1" w:uiPriority="39" w:unhideWhenUsed="1"/>
+    <w:lsdException w:name="toc 8" w:semiHidden="1" w:uiPriority="39" w:unhideWhenUsed="1"/>
+    <w:lsdException w:name="toc 9" w:semiHidden="1" w:uiPriority="39" w:unhideWhenUsed="1"/>
+    <w:lsdException w:name="Normal Indent" w:semiHidden="1" w:unhideWhenUsed="1"/>
+    <w:lsdException w:name="footnote text" w:semiHidden="1" w:unhideWhenUsed="1"/>
+    <w:lsdException w:name="annotation text" w:semiHidden="1" w:unhideWhenUsed="1"/>
+    <w:lsdException w:name="header" w:semiHidden="1" w:unhideWhenUsed="1"/>
+    <w:lsdException w:name="footer" w:semiHidden="1" w:unhideWhenUsed="1"/>
+    <w:lsdException w:name="index heading" w:semiHidden="1" w:unhideWhenUsed="1"/>
+    <w:lsdException w:name="caption" w:semiHidden="1" w:uiPriority="35" w:unhideWhenUsed="1" w:qFormat="1"/>
+    <w:lsdException w:name="table of figures" w:semiHidden="1" w:unhideWhenUsed="1"/>
+    <w:lsdException w:name="envelope address" w:semiHidden="1" w:unhideWhenUsed="1"/>
+    <w:lsdException w:name="envelope return" w:semiHidden="1" w:unhideWhenUsed="1"/>
+    <w:lsdException w:name="footnote reference" w:semiHidden="1" w:unhideWhenUsed="1"/>
+    <w:lsdException w:name="annotation reference" w:semiHidden="1" w:unhideWhenUsed="1"/>
+    <w:lsdException w:name="line number" w:semiHidden="1" w:unhideWhenUsed="1"/>
+    <w:lsdException w:name="page number" w:semiHidden="1" w:unhideWhenUsed="1"/>
+    <w:lsdException w:name="endnote reference" w:semiHidden="1" w:unhideWhenUsed="1"/>
+    <w:lsdException w:name="endnote text" w:semiHidden="1" w:unhideWhenUsed="1"/>
+    <w:lsdException w:name="table of authorities" w:semiHidden="1" w:unhideWhenUsed="1"/>
+    <w:lsdException w:name="macro" w:semiHidden="1" w:unhideWhenUsed="1"/>
+    <w:lsdException w:name="toa heading" w:semiHidden="1" w:unhideWhenUsed="1"/>
+    <w:lsdException w:name="List" w:semiHidden="1" w:unhideWhenUsed="1"/>
+    <w:lsdException w:name="List Bullet" w:semiHidden="1" w:unhideWhenUsed="1"/>
+    <w:lsdException w:name="List Number" w:semiHidden="1" w:unhideWhenUsed="1"/>
+    <w:lsdException w:name="List 2" w:semiHidden="1" w:unhideWhenUsed="1"/>
+    <w:lsdException w:name="List 3" w:semiHidden="1" w:unhideWhenUsed="1"/>
+    <w:lsdException w:name="List 4" w:semiHidden="1" w:unhideWhenUsed="1"/>
+    <w:lsdException w:name="List 5" w:semiHidden="1" w:unhideWhenUsed="1"/>
+    <w:lsdException w:name="List Bullet 2" w:semiHidden="1" w:unhideWhenUsed="1"/>
+    <w:lsdException w:name="List Bullet 3" w:semiHidden="1" w:unhideWhenUsed="1"/>
+    <w:lsdException w:name="List Bullet 4" w:semiHidden="1" w:unhideWhenUsed="1"/>
+    <w:lsdException w:name="List Bullet 5" w:semiHidden="1" w:unhideWhenUsed="1"/>
+    <w:lsdException w:name="List Number 2" w:semiHidden="1" w:unhideWhenUsed="1"/>
+    <w:lsdException w:name="List Number 3" w:semiHidden="1" w:unhideWhenUsed="1"/>
+    <w:lsdException w:name="List Number 4" w:semiHidden="1" w:unhideWhenUsed="1"/>
+    <w:lsdException w:name="List Number 5" w:semiHidden="1" w:unhideWhenUsed="1"/>
+    <w:lsdException w:name="Title" w:uiPriority="10" w:qFormat="1"/>
+    <w:lsdException w:name="Closing" w:semiHidden="1" w:unhideWhenUsed="1"/>
+    <w:lsdException w:name="Signature" w:semiHidden="1" w:unhideWhenUsed="1"/>
+    <w:lsdException w:name="Default Paragraph Font" w:semiHidden="1" w:uiPriority="1" w:unhideWhenUsed="1"/>
+    <w:lsdException w:name="Body Text" w:semiHidden="1" w:unhideWhenUsed="1"/>
+    <w:lsdException w:name="Body Text Indent" w:semiHidden="1" w:unhideWhenUsed="1"/>
+    <w:lsdException w:name="List Continue" w:semiHidden="1" w:unhideWhenUsed="1"/>
+    <w:lsdException w:name="List Continue 2" w:semiHidden="1" w:unhideWhenUsed="1"/>
+    <w:lsdException w:name="List Continue 3" w:semiHidden="1" w:unhideWhenUsed="1"/>
+    <w:lsdException w:name="List Continue 4" w:semiHidden="1" w:unhideWhenUsed="1"/>
+    <w:lsdException w:name="List Continue 5" w:semiHidden="1" w:unhideWhenUsed="1"/>
+    <w:lsdException w:name="Message Header" w:semiHidden="1" w:unhideWhenUsed="1"/>
+    <w:lsdException w:name="Subtitle" w:uiPriority="11" w:qFormat="1"/>
+    <w:lsdException w:name="Salutation" w:semiHidden="1" w:unhideWhenUsed="1"/>
+    <w:lsdException w:name="Date" w:semiHidden="1" w:unhideWhenUsed="1"/>
+    <w:lsdException w:name="Body Text First Indent" w:semiHidden="1" w:unhideWhenUsed="1"/>
+    <w:lsdException w:name="Body Text First Indent 2" w:semiHidden="1" w:unhideWhenUsed="1"/>
+    <w:lsdException w:name="Note Heading" w:semiHidden="1" w:unhideWhenUsed="1"/>
+    <w:lsdException w:name="Body Text 2" w:semiHidden="1" w:unhideWhenUsed="1"/>
+    <w:lsdException w:name="Body Text 3" w:semiHidden="1" w:unhideWhenUsed="1"/>
+    <w:lsdException w:name="Body Text Indent 2" w:semiHidden="1" w:unhideWhenUsed="1"/>
+    <w:lsdException w:name="Body Text Indent 3" w:semiHidden="1" w:unhideWhenUsed="1"/>
+    <w:lsdException w:name="Block Text" w:semiHidden="1" w:unhideWhenUsed="1"/>
+    <w:lsdException w:name="Hyperlink" w:semiHidden="1" w:unhideWhenUsed="1"/>
+    <w:lsdException w:name="FollowedHyperlink" w:semiHidden="1" w:unhideWhenUsed="1"/>
+    <w:lsdException w:name="Strong" w:uiPriority="22" w:qFormat="1"/>
+    <w:lsdException w:name="Emphasis" w:uiPriority="20" w:qFormat="1"/>
+    <w:lsdException w:name="Document Map" w:semiHidden="1" w:unhideWhenUsed="1"/>
+    <w:lsdException w:name="Plain Text" w:semiHidden="1" w:unhideWhenUsed="1"/>
+    <w:lsdException w:name="E-mail Signature" w:semiHidden="1" w:unhideWhenUsed="1"/>
+    <w:lsdException w:name="HTML Top of Form" w:semiHidden="1" w:unhideWhenUsed="1"/>
+    <w:lsdException w:name="HTML Bottom of Form" w:semiHidden="1" w:unhideWhenUsed="1"/>
+    <w:lsdException w:name="Normal (Web)" w:semiHidden="1" w:unhideWhenUsed="1"/>
+    <w:lsdException w:name="HTML Acronym" w:semiHidden="1" w:unhideWhenUsed="1"/>
+    <w:lsdException w:name="HTML Address" w:semiHidden="1" w:unhideWhenUsed="1"/>
+    <w:lsdException w:name="HTML Cite" w:semiHidden="1" w:unhideWhenUsed="1"/>
+    <w:lsdException w:name="HTML Code" w:semiHidden="1" w:unhideWhenUsed="1"/>
+    <w:lsdException w:name="HTML Definition" w:semiHidden="1" w:unhideWhenUsed="1"/>
+    <w:lsdException w:name="HTML Keyboard" w:semiHidden="1" w:unhideWhenUsed="1"/>
+    <w:lsdException w:name="HTML Preformatted" w:semiHidden="1" w:unhideWhenUsed="1"/>
+    <w:lsdException w:name="HTML Sample" w:semiHidden="1" w:unhideWhenUsed="1"/>
+    <w:lsdException w:name="HTML Typewriter" w:semiHidden="1" w:unhideWhenUsed="1"/>
+    <w:lsdException w:name="HTML Variable" w:semiHidden="1" w:unhideWhenUsed="1"/>
+    <w:lsdException w:name="Normal Table" w:semiHidden="1" w:unhideWhenUsed="1"/>
+    <w:lsdException w:name="annotation subject" w:semiHidden="1" w:unhideWhenUsed="1"/>
+    <w:lsdException w:name="No List" w:semiHidden="1" w:unhideWhenUsed="1"/>
+    <w:lsdException w:name="Outline List 1" w:semiHidden="1" w:unhideWhenUsed="1"/>
+    <w:lsdException w:name="Outline List 2" w:semiHidden="1" w:unhideWhenUsed="1"/>
+    <w:lsdException w:name="Outline List 3" w:semiHidden="1" w:unhideWhenUsed="1"/>
+    <w:lsdException w:name="Table Simple 1" w:semiHidden="1" w:unhideWhenUsed="1"/>
+    <w:lsdException w:name="Table Simple 2" w:semiHidden="1" w:unhideWhenUsed="1"/>
+    <w:lsdException w:name="Table Simple 3" w:semiHidden="1" w:unhideWhenUsed="1"/>
+    <w:lsdException w:name="Table Classic 1" w:semiHidden="1" w:unhideWhenUsed="1"/>
+    <w:lsdException w:name="Table Classic 2" w:semiHidden="1" w:unhideWhenUsed="1"/>
+    <w:lsdException w:name="Table Classic 3" w:semiHidden="1" w:unhideWhenUsed="1"/>
+    <w:lsdException w:name="Table Classic 4" w:semiHidden="1" w:unhideWhenUsed="1"/>
+    <w:lsdException w:name="Table Colorful 1" w:semiHidden="1" w:unhideWhenUsed="1"/>
+    <w:lsdException w:name="Table Colorful 2" w:semiHidden="1" w:unhideWhenUsed="1"/>
+    <w:lsdException w:name="Table Colorful 3" w:semiHidden="1" w:unhideWhenUsed="1"/>
+    <w:lsdException w:name="Table Columns 1" w:semiHidden="1" w:unhideWhenUsed="1"/>
+    <w:lsdException w:name="Table Columns 2" w:semiHidden="1" w:unhideWhenUsed="1"/>
+    <w:lsdException w:name="Table Columns 3" w:semiHidden="1" w:unhideWhenUsed="1"/>
+    <w:lsdException w:name="Table Columns 4" w:semiHidden="1" w:unhideWhenUsed="1"/>
+    <w:lsdException w:name="Table Columns 5" w:semiHidden="1" w:unhideWhenUsed="1"/>
+    <w:lsdException w:name="Table Grid 1" w:semiHidden="1" w:unhideWhenUsed="1"/>
+    <w:lsdException w:name="Table Grid 2" w:semiHidden="1" w:unhideWhenUsed="1"/>
+    <w:lsdException w:name="Table Grid 3" w:semiHidden="1" w:unhideWhenUsed="1"/>
+    <w:lsdException w:name="Table Grid 4" w:semiHidden="1" w:unhideWhenUsed="1"/>
+    <w:lsdException w:name="Table Grid 5" w:semiHidden="1" w:unhideWhenUsed="1"/>
+    <w:lsdException w:name="Table Grid 6" w:semiHidden="1" w:unhideWhenUsed="1"/>
+    <w:lsdException w:name="Table Grid 7" w:semiHidden="1" w:unhideWhenUsed="1"/>
+    <w:lsdException w:name="Table Grid 8" w:semiHidden="1" w:unhideWhenUsed="1"/>
+    <w:lsdException w:name="Table List 1" w:semiHidden="1" w:unhideWhenUsed="1"/>
+    <w:lsdException w:name="Table List 2" w:semiHidden="1" w:unhideWhenUsed="1"/>
+    <w:lsdException w:name="Table List 3" w:semiHidden="1" w:unhideWhenUsed="1"/>
+    <w:lsdException w:name="Table List 4" w:semiHidden="1" w:unhideWhenUsed="1"/>
+    <w:lsdException w:name="Table List 5" w:semiHidden="1" w:unhideWhenUsed="1"/>
+    <w:lsdException w:name="Table List 6" w:semiHidden="1" w:unhideWhenUsed="1"/>
+    <w:lsdException w:name="Table List 7" w:semiHidden="1" w:unhideWhenUsed="1"/>
+    <w:lsdException w:name="Table List 8" w:semiHidden="1" w:unhideWhenUsed="1"/>
+    <w:lsdException w:name="Table 3D effects 1" w:semiHidden="1" w:unhideWhenUsed="1"/>
+    <w:lsdException w:name="Table 3D effects 2" w:semiHidden="1" w:unhideWhenUsed="1"/>
+    <w:lsdException w:name="Table 3D effects 3" w:semiHidden="1" w:unhideWhenUsed="1"/>
+    <w:lsdException w:name="Table Contemporary" w:semiHidden="1" w:unhideWhenUsed="1"/>
+    <w:lsdException w:name="Table Elegant" w:semiHidden="1" w:unhideWhenUsed="1"/>
+    <w:lsdException w:name="Table Professional" w:semiHidden="1" w:unhideWhenUsed="1"/>
+    <w:lsdException w:name="Table Subtle 1" w:semiHidden="1" w:unhideWhenUsed="1"/>
+    <w:lsdException w:name="Table Subtle 2" w:semiHidden="1" w:unhideWhenUsed="1"/>
+    <w:lsdException w:name="Table Web 1" w:semiHidden="1" w:unhideWhenUsed="1"/>
+    <w:lsdException w:name="Table Web 2" w:semiHidden="1" w:unhideWhenUsed="1"/>
+    <w:lsdException w:name="Table Web 3" w:semiHidden="1" w:unhideWhenUsed="1"/>
+    <w:lsdException w:name="Balloon Text" w:semiHidden="1" w:unhideWhenUsed="1"/>
+    <w:lsdException w:name="Table Grid" w:uiPriority="59"/>
+    <w:lsdException w:name="Table Theme" w:semiHidden="1" w:unhideWhenUsed="1"/>
+    <w:lsdException w:name="Placeholder Text" w:semiHidden="1"/>
+    <w:lsdException w:name="No Spacing" w:uiPriority="1" w:qFormat="1"/>
+    <w:lsdException w:name="Light Shading" w:uiPriority="60"/>
+    <w:lsdException w:name="Light List" w:uiPriority="61"/>
+    <w:lsdException w:name="Light Grid" w:uiPriority="62"/>
+    <w:lsdException w:name="Medium Shading 1" w:uiPriority="63"/>
+    <w:lsdException w:name="Medium Shading 2" w:uiPriority="64"/>
+    <w:lsdException w:name="Medium List 1" w:uiPriority="65"/>
+    <w:lsdException w:name="Medium List 2" w:uiPriority="66"/>
+    <w:lsdException w:name="Medium Grid 1" w:uiPriority="67"/>
+    <w:lsdException w:name="Medium Grid 2" w:uiPriority="68"/>
+    <w:lsdException w:name="Medium Grid 3" w:uiPriority="69"/>
+    <w:lsdException w:name="Dark List" w:uiPriority="70"/>
+    <w:lsdException w:name="Colorful Shading" w:uiPriority="71"/>
+    <w:lsdException w:name="Colorful List" w:uiPriority="72"/>
+    <w:lsdException w:name="Colorful Grid" w:uiPriority="73"/>
+    <w:lsdException w:name="Light Shading Accent 1" w:uiPriority="60"/>
+    <w:lsdException w:name="Light List Accent 1" w:uiPriority="61"/>
+    <w:lsdException w:name="Light Grid Accent 1" w:uiPriority="62"/>
+    <w:lsdException w:name="Medium Shading 1 Accent 1" w:uiPriority="63"/>
+    <w:lsdException w:name="Medium Shading 2 Accent 1" w:uiPriority="64"/>
+    <w:lsdException w:name="Medium List 1 Accent 1" w:uiPriority="65"/>
+    <w:lsdException w:name="Revision" w:semiHidden="1"/>
+    <w:lsdException w:name="List Paragraph" w:uiPriority="34" w:qFormat="1"/>
+    <w:lsdException w:name="Quote" w:uiPriority="29" w:qFormat="1"/>
+    <w:lsdException w:name="Intense Quote" w:uiPriority="30" w:qFormat="1"/>
+    <w:lsdException w:name="Medium List 2 Accent 1" w:uiPriority="66"/>
+    <w:lsdException w:name="Medium Grid 1 Accent 1" w:uiPriority="67"/>
+    <w:lsdException w:name="Medium Grid 2 Accent 1" w:uiPriority="68"/>
+    <w:lsdException w:name="Medium Grid 3 Accent 1" w:uiPriority="69"/>
+    <w:lsdException w:name="Dark List Accent 1" w:uiPriority="70"/>
+    <w:lsdException w:name="Colorful Shading Accent 1" w:uiPriority="71"/>
+    <w:lsdException w:name="Colorful List Accent 1" w:uiPriority="72"/>
+    <w:lsdException w:name="Colorful Grid Accent 1" w:uiPriority="73"/>
+    <w:lsdException w:name="Light Shading Accent 2" w:uiPriority="60"/>
+    <w:lsdException w:name="Light List Accent 2" w:uiPriority="61"/>
+    <w:lsdException w:name="Light Grid Accent 2" w:uiPriority="62"/>
+    <w:lsdException w:name="Medium Shading 1 Accent 2" w:uiPriority="63"/>
+    <w:lsdException w:name="Medium Shading 2 Accent 2" w:uiPriority="64"/>
+    <w:lsdException w:name="Medium List 1 Accent 2" w:uiPriority="65"/>
+    <w:lsdException w:name="Medium List 2 Accent 2" w:uiPriority="66"/>
+    <w:lsdException w:name="Medium Grid 1 Accent 2" w:uiPriority="67"/>
+    <w:lsdException w:name="Medium Grid 2 Accent 2" w:uiPriority="68"/>
+    <w:lsdException w:name="Medium Grid 3 Accent 2" w:uiPriority="69"/>
+    <w:lsdException w:name="Dark List Accent 2" w:uiPriority="70"/>
+    <w:lsdException w:name="Colorful Shading Accent 2" w:uiPriority="71"/>
+    <w:lsdException w:name="Colorful List Accent 2" w:uiPriority="72"/>
+    <w:lsdException w:name="Colorful Grid Accent 2" w:uiPriority="73"/>
+    <w:lsdException w:name="Light Shading Accent 3" w:uiPriority="60"/>
+    <w:lsdException w:name="Light List Accent 3" w:uiPriority="61"/>
+    <w:lsdException w:name="Light Grid Accent 3" w:uiPriority="62"/>
+    <w:lsdException w:name="Medium Shading 1 Accent 3" w:uiPriority="63"/>
+    <w:lsdException w:name="Medium Shading 2 Accent 3" w:uiPriority="64"/>
+    <w:lsdException w:name="Medium List 1 Accent 3" w:uiPriority="65"/>
+    <w:lsdException w:name="Medium List 2 Accent 3" w:uiPriority="66"/>
+    <w:lsdException w:name="Medium Grid 1 Accent 3" w:uiPriority="67"/>
+    <w:lsdException w:name="Medium Grid 2 Accent 3" w:uiPriority="68"/>
+    <w:lsdException w:name="Medium Grid 3 Accent 3" w:uiPriority="69"/>
+    <w:lsdException w:name="Dark List Accent 3" w:uiPriority="70"/>
+    <w:lsdException w:name="Colorful Shading Accent 3" w:uiPriority="71"/>
+    <w:lsdException w:name="Colorful List Accent 3" w:uiPriority="72"/>
+    <w:lsdException w:name="Colorful Grid Accent 3" w:uiPriority="73"/>
+    <w:lsdException w:name="Light Shading Accent 4" w:uiPriority="60"/>
+    <w:lsdException w:name="Light List Accent 4" w:uiPriority="61"/>
+    <w:lsdException w:name="Light Grid Accent 4" w:uiPriority="62"/>
+    <w:lsdException w:name="Medium Shading 1 Accent 4" w:uiPriority="63"/>
+    <w:lsdException w:name="Medium Shading 2 Accent 4" w:uiPriority="64"/>
+    <w:lsdException w:name="Medium List 1 Accent 4" w:uiPriority="65"/>
+    <w:lsdException w:name="Medium List 2 Accent 4" w:uiPriority="66"/>
+    <w:lsdException w:name="Medium Grid 1 Accent 4" w:uiPriority="67"/>
+    <w:lsdException w:name="Medium Grid 2 Accent 4" w:uiPriority="68"/>
+    <w:lsdException w:name="Medium Grid 3 Accent 4" w:uiPriority="69"/>
+    <w:lsdException w:name="Dark List Accent 4" w:uiPriority="70"/>
+    <w:lsdException w:name="Colorful Shading Accent 4" w:uiPriority="71"/>
+    <w:lsdException w:name="Colorful List Accent 4" w:uiPriority="72"/>
+    <w:lsdException w:name="Colorful Grid Accent 4" w:uiPriority="73"/>
+    <w:lsdException w:name="Light Shading Accent 5" w:uiPriority="60"/>
+    <w:lsdException w:name="Light List Accent 5" w:uiPriority="61"/>
+    <w:lsdException w:name="Light Grid Accent 5" w:uiPriority="62"/>
+    <w:lsdException w:name="Medium Shading 1 Accent 5" w:uiPriority="63"/>
+    <w:lsdException w:name="Medium Shading 2 Accent 5" w:uiPriority="64"/>
+    <w:lsdException w:name="Medium List 1 Accent 5" w:uiPriority="65"/>
+    <w:lsdException w:name="Medium List 2 Accent 5" w:uiPriority="66"/>
+    <w:lsdException w:name="Medium Grid 1 Accent 5" w:uiPriority="67"/>
+    <w:lsdException w:name="Medium Grid 2 Accent 5" w:uiPriority="68"/>
+    <w:lsdException w:name="Medium Grid 3 Accent 5" w:uiPriority="69"/>
+    <w:lsdException w:name="Dark List Accent 5" w:uiPriority="70"/>
+    <w:lsdException w:name="Colorful Shading Accent 5" w:uiPriority="71"/>
+    <w:lsdException w:name="Colorful List Accent 5" w:uiPriority="72"/>
+    <w:lsdException w:name="Colorful Grid Accent 5" w:uiPriority="73"/>
+    <w:lsdException w:name="Light Shading Accent 6" w:uiPriority="60"/>
+    <w:lsdException w:name="Light List Accent 6" w:uiPriority="61"/>
+    <w:lsdException w:name="Light Grid Accent 6" w:uiPriority="62"/>
+    <w:lsdException w:name="Medium Shading 1 Accent 6" w:uiPriority="63"/>
+    <w:lsdException w:name="Medium Shading 2 Accent 6" w:uiPriority="64"/>
+    <w:lsdException w:name="Medium List 1 Accent 6" w:uiPriority="65"/>
+    <w:lsdException w:name="Medium List 2 Accent 6" w:uiPriority="66"/>
+    <w:lsdException w:name="Medium Grid 1 Accent 6" w:uiPriority="67"/>
+    <w:lsdException w:name="Medium Grid 2 Accent 6" w:uiPriority="68"/>
+    <w:lsdException w:name="Medium Grid 3 Accent 6" w:uiPriority="69"/>
+    <w:lsdException w:name="Dark List Accent 6" w:uiPriority="70"/>
+    <w:lsdException w:name="Colorful Shading Accent 6" w:uiPriority="71"/>
+    <w:lsdException w:name="Colorful List Accent 6" w:uiPriority="72"/>
+    <w:lsdException w:name="Colorful Grid Accent 6" w:uiPriority="73"/>
+    <w:lsdException w:name="Subtle Emphasis" w:uiPriority="19" w:qFormat="1"/>
+    <w:lsdException w:name="Intense Emphasis" w:uiPriority="21" w:qFormat="1"/>
+    <w:lsdException w:name="Subtle Reference" w:uiPriority="31" w:qFormat="1"/>
+    <w:lsdException w:name="Intense Reference" w:uiPriority="32" w:qFormat="1"/>
+    <w:lsdException w:name="Book Title" w:uiPriority="33" w:qFormat="1"/>
+    <w:lsdException w:name="Bibliography" w:semiHidden="1" w:uiPriority="37" w:unhideWhenUsed="1"/>
+    <w:lsdException w:name="TOC Heading" w:semiHidden="1" w:uiPriority="39" w:unhideWhenUsed="1" w:qFormat="1"/>
+    <w:lsdException w:name="Plain Table 1" w:uiPriority="41"/>
+    <w:lsdException w:name="Plain Table 2" w:uiPriority="42"/>
+    <w:lsdException w:name="Plain Table 3" w:uiPriority="43"/>
+    <w:lsdException w:name="Plain Table 4" w:uiPriority="44"/>
+    <w:lsdException w:name="Plain Table 5" w:uiPriority="45"/>
+    <w:lsdException w:name="Grid Table Light" w:uiPriority="40"/>
+    <w:lsdException w:name="Grid Table 1 Light" w:uiPriority="46"/>
+    <w:lsdException w:name="Grid Table 2" w:uiPriority="47"/>
+    <w:lsdException w:name="Grid Table 3" w:uiPriority="48"/>
+    <w:lsdException w:name="Grid Table 4" w:uiPriority="49"/>
+    <w:lsdException w:name="Grid Table 5 Dark" w:uiPriority="50"/>
+    <w:lsdException w:name="Grid Table 6 Colorful" w:uiPriority="51"/>
+    <w:lsdException w:name="Grid Table 7 Colorful" w:uiPriority="52"/>
+    <w:lsdException w:name="Grid Table 1 Light Accent 1" w:uiPriority="46"/>
+    <w:lsdException w:name="Grid Table 2 Accent 1" w:uiPriority="47"/>
+    <w:lsdException w:name="Grid Table 3 Accent 1" w:uiPriority="48"/>
+    <w:lsdException w:name="Grid Table 4 Accent 1" w:uiPriority="49"/>
+    <w:lsdException w:name="Grid Table 5 Dark Accent 1" w:uiPriority="50"/>
+    <w:lsdException w:name="Grid Table 6 Colorful Accent 1" w:uiPriority="51"/>
+    <w:lsdException w:name="Grid Table 7 Colorful Accent 1" w:uiPriority="52"/>
+    <w:lsdException w:name="Grid Table 1 Light Accent 2" w:uiPriority="46"/>
+    <w:lsdException w:name="Grid Table 2 Accent 2" w:uiPriority="47"/>
+    <w:lsdException w:name="Grid Table 3 Accent 2" w:uiPriority="48"/>
+    <w:lsdException w:name="Grid Table 4 Accent 2" w:uiPriority="49"/>
+    <w:lsdException w:name="Grid Table 5 Dark Accent 2" w:uiPriority="50"/>
+    <w:lsdException w:name="Grid Table 6 Colorful Accent 2" w:uiPriority="51"/>
+    <w:lsdException w:name="Grid Table 7 Colorful Accent 2" w:uiPriority="52"/>
+    <w:lsdException w:name="Grid Table 1 Light Accent 3" w:uiPriority="46"/>
+    <w:lsdException w:name="Grid Table 2 Accent 3" w:uiPriority="47"/>
+    <w:lsdException w:name="Grid Table 3 Accent 3" w:uiPriority="48"/>
+    <w:lsdException w:name="Grid Table 4 Accent 3" w:uiPriority="49"/>
+    <w:lsdException w:name="Grid Table 5 Dark Accent 3" w:uiPriority="50"/>
+    <w:lsdException w:name="Grid Table 6 Colorful Accent 3" w:uiPriority="51"/>
+    <w:lsdException w:name="Grid Table 7 Colorful Accent 3" w:uiPriority="52"/>
+    <w:lsdException w:name="Grid Table 1 Light Accent 4" w:uiPriority="46"/>
+    <w:lsdException w:name="Grid Table 2 Accent 4" w:uiPriority="47"/>
+    <w:lsdException w:name="Grid Table 3 Accent 4" w:uiPriority="48"/>
+    <w:lsdException w:name="Grid Table 4 Accent 4" w:uiPriority="49"/>
+    <w:lsdException w:name="Grid Table 5 Dark Accent 4" w:uiPriority="50"/>
+    <w:lsdException w:name="Grid Table 6 Colorful Accent 4" w:uiPriority="51"/>
+    <w:lsdException w:name="Grid Table 7 Colorful Accent 4" w:uiPriority="52"/>
+    <w:lsdException w:name="Grid Table 1 Light Accent 5" w:uiPriority="46"/>
+    <w:lsdException w:name="Grid Table 2 Accent 5" w:uiPriority="47"/>
+    <w:lsdException w:name="Grid Table 3 Accent 5" w:uiPriority="48"/>
+    <w:lsdException w:name="Grid Table 4 Accent 5" w:uiPriority="49"/>
+    <w:lsdException w:name="Grid Table 5 Dark Accent 5" w:uiPriority="50"/>
+    <w:lsdException w:name="Grid Table 6 Colorful Accent 5" w:uiPriority="51"/>
+    <w:lsdException w:name="Grid Table 7 Colorful Accent 5" w:uiPriority="52"/>
+    <w:lsdException w:name="Grid Table 1 Light Accent 6" w:uiPriority="46"/>
+    <w:lsdException w:name="Grid Table 2 Accent 6" w:uiPriority="47"/>
+    <w:lsdException w:name="Grid Table 3 Accent 6" w:uiPriority="48"/>
+    <w:lsdException w:name="Grid Table 4 Accent 6" w:uiPriority="49"/>
+    <w:lsdException w:name="Grid Table 5 Dark Accent 6" w:uiPriority="50"/>
+    <w:lsdException w:name="Grid Table 6 Colorful Accent 6" w:uiPriority="51"/>
+    <w:lsdException w:name="Grid Table 7 Colorful Accent 6" w:uiPriority="52"/>
+    <w:lsdException w:name="List Table 1 Light" w:uiPriority="46"/>
+    <w:lsdException w:name="List Table 2" w:uiPriority="47"/>
+    <w:lsdException w:name="List Table 3" w:uiPriority="48"/>
+    <w:lsdException w:name="List Table 4" w:uiPriority="49"/>
+    <w:lsdException w:name="List Table 5 Dark" w:uiPriority="50"/>
+    <w:lsdException w:name="List Table 6 Colorful" w:uiPriority="51"/>
+    <w:lsdException w:name="List Table 7 Colorful" w:uiPriority="52"/>
+    <w:lsdException w:name="List Table 1 Light Accent 1" w:uiPriority="46"/>
+    <w:lsdException w:name="List Table 2 Accent 1" w:uiPriority="47"/>
+    <w:lsdException w:name="List Table 3 Accent 1" w:uiPriority="48"/>
+    <w:lsdException w:name="List Table 4 Accent 1" w:uiPriority="49"/>
+    <w:lsdException w:name="List Table 5 Dark Accent 1" w:uiPriority="50"/>
+    <w:lsdException w:name="List Table 6 Colorful Accent 1" w:uiPriority="51"/>
+    <w:lsdException w:name="List Table 7 Colorful Accent 1" w:uiPriority="52"/>
+    <w:lsdException w:name="List Table 1 Light Accent 2" w:uiPriority="46"/>
+    <w:lsdException w:name="List Table 2 Accent 2" w:uiPriority="47"/>
+    <w:lsdException w:name="List Table 3 Accent 2" w:uiPriority="48"/>
+    <w:lsdException w:name="List Table 4 Accent 2" w:uiPriority="49"/>
+    <w:lsdException w:name="List Table 5 Dark Accent 2" w:uiPriority="50"/>
+    <w:lsdException w:name="List Table 6 Colorful Accent 2" w:uiPriority="51"/>
+    <w:lsdException w:name="List Table 7 Colorful Accent 2" w:uiPriority="52"/>
+    <w:lsdException w:name="List Table 1 Light Accent 3" w:uiPriority="46"/>
+    <w:lsdException w:name="List Table 2 Accent 3" w:uiPriority="47"/>
+    <w:lsdException w:name="List Table 3 Accent 3" w:uiPriority="48"/>
+    <w:lsdException w:name="List Table 4 Accent 3" w:uiPriority="49"/>
+    <w:lsdException w:name="List Table 5 Dark Accent 3" w:uiPriority="50"/>
+    <w:lsdException w:name="List Table 6 Colorful Accent 3" w:uiPriority="51"/>
+    <w:lsdException w:name="List Table 7 Colorful Accent 3" w:uiPriority="52"/>
+    <w:lsdException w:name="List Table 1 Light Accent 4" w:uiPriority="46"/>
+    <w:lsdException w:name="List Table 2 Accent 4" w:uiPriority="47"/>
+    <w:lsdException w:name="List Table 3 Accent 4" w:uiPriority="48"/>
+    <w:lsdException w:name="List Table 4 Accent 4" w:uiPriority="49"/>
+    <w:lsdException w:name="List Table 5 Dark Accent 4" w:uiPriority="50"/>
+    <w:lsdException w:name="List Table 6 Colorful Accent 4" w:uiPriority="51"/>
+    <w:lsdException w:name="List Table 7 Colorful Accent 4" w:uiPriority="52"/>
+    <w:lsdException w:name="List Table 1 Light Accent 5" w:uiPriority="46"/>
+    <w:lsdException w:name="List Table 2 Accent 5" w:uiPriority="47"/>
+    <w:lsdException w:name="List Table 3 Accent 5" w:uiPriority="48"/>
+    <w:lsdException w:name="List Table 4 Accent 5" w:uiPriority="49"/>
+    <w:lsdException w:name="List Table 5 Dark Accent 5" w:uiPriority="50"/>
+    <w:lsdException w:name="List Table 6 Colorful Accent 5" w:uiPriority="51"/>
+    <w:lsdException w:name="List Table 7 Colorful Accent 5" w:uiPriority="52"/>
+    <w:lsdException w:name="List Table 1 Light Accent 6" w:uiPriority="46"/>
+    <w:lsdException w:name="List Table 2 Accent 6" w:uiPriority="47"/>
+    <w:lsdException w:name="List Table 3 Accent 6" w:uiPriority="48"/>
+    <w:lsdException w:name="List Table 4 Accent 6" w:uiPriority="49"/>
+    <w:lsdException w:name="List Table 5 Dark Accent 6" w:uiPriority="50"/>
+    <w:lsdException w:name="List Table 6 Colorful Accent 6" w:uiPriority="51"/>
+    <w:lsdException w:name="List Table 7 Colorful Accent 6" w:uiPriority="52"/>
+    <w:lsdException w:name="Mention" w:semiHidden="1" w:unhideWhenUsed="1"/>
   </w:latentStyles>
   <w:style w:type="paragraph" w:default="1" w:styleId="Normal">
     <w:name w:val="Normal"/>
@@ -2445,446 +2775,16 @@
       <w:color w:val="808080" w:themeColor="text1" w:themeTint="7F"/>
     </w:rPr>
   </w:style>
-</w:styles>
-</file>
-
-<file path=word/stylesWithEffects.xml><?xml version="1.0" encoding="utf-8"?>
-<w:styles xmlns:wpc="http://schemas.microsoft.com/office/word/2010/wordprocessingCanvas" xmlns:mc="http://schemas.openxmlformats.org/markup-compatibility/2006" xmlns:o="urn:schemas-microsoft-com:office:office" xmlns:r="http://schemas.openxmlformats.org/officeDocument/2006/relationships" xmlns:m="http://schemas.openxmlformats.org/officeDocument/2006/math" xmlns:v="urn:schemas-microsoft-com:vml" xmlns:wp14="http://schemas.microsoft.com/office/word/2010/wordprocessingDrawing" xmlns:wp="http://schemas.openxmlformats.org/drawingml/2006/wordprocessingDrawing" xmlns:w10="urn:schemas-microsoft-com:office:word" xmlns:w="http://schemas.openxmlformats.org/wordprocessingml/2006/main" xmlns:w14="http://schemas.microsoft.com/office/word/2010/wordml" xmlns:wpg="http://schemas.microsoft.com/office/word/2010/wordprocessingGroup" xmlns:wpi="http://schemas.microsoft.com/office/word/2010/wordprocessingInk" xmlns:wne="http://schemas.microsoft.com/office/word/2006/wordml" xmlns:wps="http://schemas.microsoft.com/office/word/2010/wordprocessingShape" mc:Ignorable="w14 wp14">
-  <w:docDefaults>
-    <w:rPrDefault>
-      <w:rPr>
-        <w:rFonts w:asciiTheme="minorHAnsi" w:eastAsiaTheme="minorHAnsi" w:hAnsiTheme="minorHAnsi" w:cstheme="minorBidi"/>
-        <w:sz w:val="22"/>
-        <w:szCs w:val="22"/>
-        <w:lang w:val="en-US" w:eastAsia="en-US" w:bidi="ar-SA"/>
-      </w:rPr>
-    </w:rPrDefault>
-    <w:pPrDefault>
-      <w:pPr>
-        <w:spacing w:after="200" w:line="276" w:lineRule="auto"/>
-      </w:pPr>
-    </w:pPrDefault>
-  </w:docDefaults>
-  <w:latentStyles w:defLockedState="0" w:defUIPriority="99" w:defSemiHidden="1" w:defUnhideWhenUsed="1" w:defQFormat="0" w:count="267">
-    <w:lsdException w:name="Normal" w:semiHidden="0" w:uiPriority="0" w:unhideWhenUsed="0" w:qFormat="1"/>
-    <w:lsdException w:name="heading 1" w:semiHidden="0" w:uiPriority="9" w:unhideWhenUsed="0" w:qFormat="1"/>
-    <w:lsdException w:name="heading 2" w:uiPriority="9" w:qFormat="1"/>
-    <w:lsdException w:name="heading 3" w:uiPriority="9" w:qFormat="1"/>
-    <w:lsdException w:name="heading 4" w:uiPriority="9" w:qFormat="1"/>
-    <w:lsdException w:name="heading 5" w:uiPriority="9" w:qFormat="1"/>
-    <w:lsdException w:name="heading 6" w:uiPriority="9" w:qFormat="1"/>
-    <w:lsdException w:name="heading 7" w:uiPriority="9" w:qFormat="1"/>
-    <w:lsdException w:name="heading 8" w:uiPriority="9" w:qFormat="1"/>
-    <w:lsdException w:name="heading 9" w:uiPriority="9" w:qFormat="1"/>
-    <w:lsdException w:name="toc 1" w:uiPriority="39"/>
-    <w:lsdException w:name="toc 2" w:uiPriority="39"/>
-    <w:lsdException w:name="toc 3" w:uiPriority="39"/>
-    <w:lsdException w:name="toc 4" w:uiPriority="39"/>
-    <w:lsdException w:name="toc 5" w:uiPriority="39"/>
-    <w:lsdException w:name="toc 6" w:uiPriority="39"/>
-    <w:lsdException w:name="toc 7" w:uiPriority="39"/>
-    <w:lsdException w:name="toc 8" w:uiPriority="39"/>
-    <w:lsdException w:name="toc 9" w:uiPriority="39"/>
-    <w:lsdException w:name="caption" w:uiPriority="35" w:qFormat="1"/>
-    <w:lsdException w:name="Title" w:semiHidden="0" w:uiPriority="10" w:unhideWhenUsed="0" w:qFormat="1"/>
-    <w:lsdException w:name="Default Paragraph Font" w:uiPriority="1"/>
-    <w:lsdException w:name="Subtitle" w:semiHidden="0" w:uiPriority="11" w:unhideWhenUsed="0" w:qFormat="1"/>
-    <w:lsdException w:name="Strong" w:semiHidden="0" w:uiPriority="22" w:unhideWhenUsed="0" w:qFormat="1"/>
-    <w:lsdException w:name="Emphasis" w:semiHidden="0" w:uiPriority="20" w:unhideWhenUsed="0" w:qFormat="1"/>
-    <w:lsdException w:name="Table Grid" w:semiHidden="0" w:uiPriority="59" w:unhideWhenUsed="0"/>
-    <w:lsdException w:name="Placeholder Text" w:unhideWhenUsed="0"/>
-    <w:lsdException w:name="No Spacing" w:semiHidden="0" w:uiPriority="1" w:unhideWhenUsed="0" w:qFormat="1"/>
-    <w:lsdException w:name="Light Shading" w:semiHidden="0" w:uiPriority="60" w:unhideWhenUsed="0"/>
-    <w:lsdException w:name="Light List" w:semiHidden="0" w:uiPriority="61" w:unhideWhenUsed="0"/>
-    <w:lsdException w:name="Light Grid" w:semiHidden="0" w:uiPriority="62" w:unhideWhenUsed="0"/>
-    <w:lsdException w:name="Medium Shading 1" w:semiHidden="0" w:uiPriority="63" w:unhideWhenUsed="0"/>
-    <w:lsdException w:name="Medium Shading 2" w:semiHidden="0" w:uiPriority="64" w:unhideWhenUsed="0"/>
-    <w:lsdException w:name="Medium List 1" w:semiHidden="0" w:uiPriority="65" w:unhideWhenUsed="0"/>
-    <w:lsdException w:name="Medium List 2" w:semiHidden="0" w:uiPriority="66" w:unhideWhenUsed="0"/>
-    <w:lsdException w:name="Medium Grid 1" w:semiHidden="0" w:uiPriority="67" w:unhideWhenUsed="0"/>
-    <w:lsdException w:name="Medium Grid 2" w:semiHidden="0" w:uiPriority="68" w:unhideWhenUsed="0"/>
-    <w:lsdException w:name="Medium Grid 3" w:semiHidden="0" w:uiPriority="69" w:unhideWhenUsed="0"/>
-    <w:lsdException w:name="Dark List" w:semiHidden="0" w:uiPriority="70" w:unhideWhenUsed="0"/>
-    <w:lsdException w:name="Colorful Shading" w:semiHidden="0" w:uiPriority="71" w:unhideWhenUsed="0"/>
-    <w:lsdException w:name="Colorful List" w:semiHidden="0" w:uiPriority="72" w:unhideWhenUsed="0"/>
-    <w:lsdException w:name="Colorful Grid" w:semiHidden="0" w:uiPriority="73" w:unhideWhenUsed="0"/>
-    <w:lsdException w:name="Light Shading Accent 1" w:semiHidden="0" w:uiPriority="60" w:unhideWhenUsed="0"/>
-    <w:lsdException w:name="Light List Accent 1" w:semiHidden="0" w:uiPriority="61" w:unhideWhenUsed="0"/>
-    <w:lsdException w:name="Light Grid Accent 1" w:semiHidden="0" w:uiPriority="62" w:unhideWhenUsed="0"/>
-    <w:lsdException w:name="Medium Shading 1 Accent 1" w:semiHidden="0" w:uiPriority="63" w:unhideWhenUsed="0"/>
-    <w:lsdException w:name="Medium Shading 2 Accent 1" w:semiHidden="0" w:uiPriority="64" w:unhideWhenUsed="0"/>
-    <w:lsdException w:name="Medium List 1 Accent 1" w:semiHidden="0" w:uiPriority="65" w:unhideWhenUsed="0"/>
-    <w:lsdException w:name="Revision" w:unhideWhenUsed="0"/>
-    <w:lsdException w:name="List Paragraph" w:semiHidden="0" w:uiPriority="34" w:unhideWhenUsed="0" w:qFormat="1"/>
-    <w:lsdException w:name="Quote" w:semiHidden="0" w:uiPriority="29" w:unhideWhenUsed="0" w:qFormat="1"/>
-    <w:lsdException w:name="Intense Quote" w:semiHidden="0" w:uiPriority="30" w:unhideWhenUsed="0" w:qFormat="1"/>
-    <w:lsdException w:name="Medium List 2 Accent 1" w:semiHidden="0" w:uiPriority="66" w:unhideWhenUsed="0"/>
-    <w:lsdException w:name="Medium Grid 1 Accent 1" w:semiHidden="0" w:uiPriority="67" w:unhideWhenUsed="0"/>
-    <w:lsdException w:name="Medium Grid 2 Accent 1" w:semiHidden="0" w:uiPriority="68" w:unhideWhenUsed="0"/>
-    <w:lsdException w:name="Medium Grid 3 Accent 1" w:semiHidden="0" w:uiPriority="69" w:unhideWhenUsed="0"/>
-    <w:lsdException w:name="Dark List Accent 1" w:semiHidden="0" w:uiPriority="70" w:unhideWhenUsed="0"/>
-    <w:lsdException w:name="Colorful Shading Accent 1" w:semiHidden="0" w:uiPriority="71" w:unhideWhenUsed="0"/>
-    <w:lsdException w:name="Colorful List Accent 1" w:semiHidden="0" w:uiPriority="72" w:unhideWhenUsed="0"/>
-    <w:lsdException w:name="Colorful Grid Accent 1" w:semiHidden="0" w:uiPriority="73" w:unhideWhenUsed="0"/>
-    <w:lsdException w:name="Light Shading Accent 2" w:semiHidden="0" w:uiPriority="60" w:unhideWhenUsed="0"/>
-    <w:lsdException w:name="Light List Accent 2" w:semiHidden="0" w:uiPriority="61" w:unhideWhenUsed="0"/>
-    <w:lsdException w:name="Light Grid Accent 2" w:semiHidden="0" w:uiPriority="62" w:unhideWhenUsed="0"/>
-    <w:lsdException w:name="Medium Shading 1 Accent 2" w:semiHidden="0" w:uiPriority="63" w:unhideWhenUsed="0"/>
-    <w:lsdException w:name="Medium Shading 2 Accent 2" w:semiHidden="0" w:uiPriority="64" w:unhideWhenUsed="0"/>
-    <w:lsdException w:name="Medium List 1 Accent 2" w:semiHidden="0" w:uiPriority="65" w:unhideWhenUsed="0"/>
-    <w:lsdException w:name="Medium List 2 Accent 2" w:semiHidden="0" w:uiPriority="66" w:unhideWhenUsed="0"/>
-    <w:lsdException w:name="Medium Grid 1 Accent 2" w:semiHidden="0" w:uiPriority="67" w:unhideWhenUsed="0"/>
-    <w:lsdException w:name="Medium Grid 2 Accent 2" w:semiHidden="0" w:uiPriority="68" w:unhideWhenUsed="0"/>
-    <w:lsdException w:name="Medium Grid 3 Accent 2" w:semiHidden="0" w:uiPriority="69" w:unhideWhenUsed="0"/>
-    <w:lsdException w:name="Dark List Accent 2" w:semiHidden="0" w:uiPriority="70" w:unhideWhenUsed="0"/>
-    <w:lsdException w:name="Colorful Shading Accent 2" w:semiHidden="0" w:uiPriority="71" w:unhideWhenUsed="0"/>
-    <w:lsdException w:name="Colorful List Accent 2" w:semiHidden="0" w:uiPriority="72" w:unhideWhenUsed="0"/>
-    <w:lsdException w:name="Colorful Grid Accent 2" w:semiHidden="0" w:uiPriority="73" w:unhideWhenUsed="0"/>
-    <w:lsdException w:name="Light Shading Accent 3" w:semiHidden="0" w:uiPriority="60" w:unhideWhenUsed="0"/>
-    <w:lsdException w:name="Light List Accent 3" w:semiHidden="0" w:uiPriority="61" w:unhideWhenUsed="0"/>
-    <w:lsdException w:name="Light Grid Accent 3" w:semiHidden="0" w:uiPriority="62" w:unhideWhenUsed="0"/>
-    <w:lsdException w:name="Medium Shading 1 Accent 3" w:semiHidden="0" w:uiPriority="63" w:unhideWhenUsed="0"/>
-    <w:lsdException w:name="Medium Shading 2 Accent 3" w:semiHidden="0" w:uiPriority="64" w:unhideWhenUsed="0"/>
-    <w:lsdException w:name="Medium List 1 Accent 3" w:semiHidden="0" w:uiPriority="65" w:unhideWhenUsed="0"/>
-    <w:lsdException w:name="Medium List 2 Accent 3" w:semiHidden="0" w:uiPriority="66" w:unhideWhenUsed="0"/>
-    <w:lsdException w:name="Medium Grid 1 Accent 3" w:semiHidden="0" w:uiPriority="67" w:unhideWhenUsed="0"/>
-    <w:lsdException w:name="Medium Grid 2 Accent 3" w:semiHidden="0" w:uiPriority="68" w:unhideWhenUsed="0"/>
-    <w:lsdException w:name="Medium Grid 3 Accent 3" w:semiHidden="0" w:uiPriority="69" w:unhideWhenUsed="0"/>
-    <w:lsdException w:name="Dark List Accent 3" w:semiHidden="0" w:uiPriority="70" w:unhideWhenUsed="0"/>
-    <w:lsdException w:name="Colorful Shading Accent 3" w:semiHidden="0" w:uiPriority="71" w:unhideWhenUsed="0"/>
-    <w:lsdException w:name="Colorful List Accent 3" w:semiHidden="0" w:uiPriority="72" w:unhideWhenUsed="0"/>
-    <w:lsdException w:name="Colorful Grid Accent 3" w:semiHidden="0" w:uiPriority="73" w:unhideWhenUsed="0"/>
-    <w:lsdException w:name="Light Shading Accent 4" w:semiHidden="0" w:uiPriority="60" w:unhideWhenUsed="0"/>
-    <w:lsdException w:name="Light List Accent 4" w:semiHidden="0" w:uiPriority="61" w:unhideWhenUsed="0"/>
-    <w:lsdException w:name="Light Grid Accent 4" w:semiHidden="0" w:uiPriority="62" w:unhideWhenUsed="0"/>
-    <w:lsdException w:name="Medium Shading 1 Accent 4" w:semiHidden="0" w:uiPriority="63" w:unhideWhenUsed="0"/>
-    <w:lsdException w:name="Medium Shading 2 Accent 4" w:semiHidden="0" w:uiPriority="64" w:unhideWhenUsed="0"/>
-    <w:lsdException w:name="Medium List 1 Accent 4" w:semiHidden="0" w:uiPriority="65" w:unhideWhenUsed="0"/>
-    <w:lsdException w:name="Medium List 2 Accent 4" w:semiHidden="0" w:uiPriority="66" w:unhideWhenUsed="0"/>
-    <w:lsdException w:name="Medium Grid 1 Accent 4" w:semiHidden="0" w:uiPriority="67" w:unhideWhenUsed="0"/>
-    <w:lsdException w:name="Medium Grid 2 Accent 4" w:semiHidden="0" w:uiPriority="68" w:unhideWhenUsed="0"/>
-    <w:lsdException w:name="Medium Grid 3 Accent 4" w:semiHidden="0" w:uiPriority="69" w:unhideWhenUsed="0"/>
-    <w:lsdException w:name="Dark List Accent 4" w:semiHidden="0" w:uiPriority="70" w:unhideWhenUsed="0"/>
-    <w:lsdException w:name="Colorful Shading Accent 4" w:semiHidden="0" w:uiPriority="71" w:unhideWhenUsed="0"/>
-    <w:lsdException w:name="Colorful List Accent 4" w:semiHidden="0" w:uiPriority="72" w:unhideWhenUsed="0"/>
-    <w:lsdException w:name="Colorful Grid Accent 4" w:semiHidden="0" w:uiPriority="73" w:unhideWhenUsed="0"/>
-    <w:lsdException w:name="Light Shading Accent 5" w:semiHidden="0" w:uiPriority="60" w:unhideWhenUsed="0"/>
-    <w:lsdException w:name="Light List Accent 5" w:semiHidden="0" w:uiPriority="61" w:unhideWhenUsed="0"/>
-    <w:lsdException w:name="Light Grid Accent 5" w:semiHidden="0" w:uiPriority="62" w:unhideWhenUsed="0"/>
-    <w:lsdException w:name="Medium Shading 1 Accent 5" w:semiHidden="0" w:uiPriority="63" w:unhideWhenUsed="0"/>
-    <w:lsdException w:name="Medium Shading 2 Accent 5" w:semiHidden="0" w:uiPriority="64" w:unhideWhenUsed="0"/>
-    <w:lsdException w:name="Medium List 1 Accent 5" w:semiHidden="0" w:uiPriority="65" w:unhideWhenUsed="0"/>
-    <w:lsdException w:name="Medium List 2 Accent 5" w:semiHidden="0" w:uiPriority="66" w:unhideWhenUsed="0"/>
-    <w:lsdException w:name="Medium Grid 1 Accent 5" w:semiHidden="0" w:uiPriority="67" w:unhideWhenUsed="0"/>
-    <w:lsdException w:name="Medium Grid 2 Accent 5" w:semiHidden="0" w:uiPriority="68" w:unhideWhenUsed="0"/>
-    <w:lsdException w:name="Medium Grid 3 Accent 5" w:semiHidden="0" w:uiPriority="69" w:unhideWhenUsed="0"/>
-    <w:lsdException w:name="Dark List Accent 5" w:semiHidden="0" w:uiPriority="70" w:unhideWhenUsed="0"/>
-    <w:lsdException w:name="Colorful Shading Accent 5" w:semiHidden="0" w:uiPriority="71" w:unhideWhenUsed="0"/>
-    <w:lsdException w:name="Colorful List Accent 5" w:semiHidden="0" w:uiPriority="72" w:unhideWhenUsed="0"/>
-    <w:lsdException w:name="Colorful Grid Accent 5" w:semiHidden="0" w:uiPriority="73" w:unhideWhenUsed="0"/>
-    <w:lsdException w:name="Light Shading Accent 6" w:semiHidden="0" w:uiPriority="60" w:unhideWhenUsed="0"/>
-    <w:lsdException w:name="Light List Accent 6" w:semiHidden="0" w:uiPriority="61" w:unhideWhenUsed="0"/>
-    <w:lsdException w:name="Light Grid Accent 6" w:semiHidden="0" w:uiPriority="62" w:unhideWhenUsed="0"/>
-    <w:lsdException w:name="Medium Shading 1 Accent 6" w:semiHidden="0" w:uiPriority="63" w:unhideWhenUsed="0"/>
-    <w:lsdException w:name="Medium Shading 2 Accent 6" w:semiHidden="0" w:uiPriority="64" w:unhideWhenUsed="0"/>
-    <w:lsdException w:name="Medium List 1 Accent 6" w:semiHidden="0" w:uiPriority="65" w:unhideWhenUsed="0"/>
-    <w:lsdException w:name="Medium List 2 Accent 6" w:semiHidden="0" w:uiPriority="66" w:unhideWhenUsed="0"/>
-    <w:lsdException w:name="Medium Grid 1 Accent 6" w:semiHidden="0" w:uiPriority="67" w:unhideWhenUsed="0"/>
-    <w:lsdException w:name="Medium Grid 2 Accent 6" w:semiHidden="0" w:uiPriority="68" w:unhideWhenUsed="0"/>
-    <w:lsdException w:name="Medium Grid 3 Accent 6" w:semiHidden="0" w:uiPriority="69" w:unhideWhenUsed="0"/>
-    <w:lsdException w:name="Dark List Accent 6" w:semiHidden="0" w:uiPriority="70" w:unhideWhenUsed="0"/>
-    <w:lsdException w:name="Colorful Shading Accent 6" w:semiHidden="0" w:uiPriority="71" w:unhideWhenUsed="0"/>
-    <w:lsdException w:name="Colorful List Accent 6" w:semiHidden="0" w:uiPriority="72" w:unhideWhenUsed="0"/>
-    <w:lsdException w:name="Colorful Grid Accent 6" w:semiHidden="0" w:uiPriority="73" w:unhideWhenUsed="0"/>
-    <w:lsdException w:name="Subtle Emphasis" w:semiHidden="0" w:uiPriority="19" w:unhideWhenUsed="0" w:qFormat="1"/>
-    <w:lsdException w:name="Intense Emphasis" w:semiHidden="0" w:uiPriority="21" w:unhideWhenUsed="0" w:qFormat="1"/>
-    <w:lsdException w:name="Subtle Reference" w:semiHidden="0" w:uiPriority="31" w:unhideWhenUsed="0" w:qFormat="1"/>
-    <w:lsdException w:name="Intense Reference" w:semiHidden="0" w:uiPriority="32" w:unhideWhenUsed="0" w:qFormat="1"/>
-    <w:lsdException w:name="Book Title" w:semiHidden="0" w:uiPriority="33" w:unhideWhenUsed="0" w:qFormat="1"/>
-    <w:lsdException w:name="Bibliography" w:uiPriority="37"/>
-    <w:lsdException w:name="TOC Heading" w:uiPriority="39" w:qFormat="1"/>
-  </w:latentStyles>
-  <w:style w:type="paragraph" w:default="1" w:styleId="Normal">
-    <w:name w:val="Normal"/>
-    <w:qFormat/>
-  </w:style>
-  <w:style w:type="paragraph" w:styleId="Heading2">
-    <w:name w:val="heading 2"/>
-    <w:basedOn w:val="Normal"/>
-    <w:next w:val="Normal"/>
-    <w:link w:val="Heading2Char"/>
-    <w:uiPriority w:val="9"/>
-    <w:unhideWhenUsed/>
-    <w:qFormat/>
-    <w:rsid w:val="001F2F6E"/>
-    <w:pPr>
-      <w:keepNext/>
-      <w:keepLines/>
-      <w:pBdr>
-        <w:bottom w:val="single" w:sz="4" w:space="1" w:color="4F81BD" w:themeColor="accent1"/>
-      </w:pBdr>
-      <w:spacing w:before="200" w:after="120" w:line="240" w:lineRule="auto"/>
-      <w:outlineLvl w:val="1"/>
-    </w:pPr>
-    <w:rPr>
-      <w:rFonts w:eastAsiaTheme="majorEastAsia" w:cstheme="majorBidi"/>
-      <w:b/>
-      <w:bCs/>
-      <w:color w:val="4F81BD" w:themeColor="accent1"/>
-      <w:sz w:val="32"/>
-      <w:szCs w:val="26"/>
-    </w:rPr>
-  </w:style>
-  <w:style w:type="paragraph" w:styleId="Heading3">
-    <w:name w:val="heading 3"/>
-    <w:basedOn w:val="Normal"/>
-    <w:next w:val="Normal"/>
-    <w:link w:val="Heading3Char"/>
-    <w:uiPriority w:val="9"/>
-    <w:unhideWhenUsed/>
-    <w:qFormat/>
-    <w:rsid w:val="00C72596"/>
-    <w:pPr>
-      <w:keepNext/>
-      <w:keepLines/>
-      <w:spacing w:before="200" w:after="0"/>
-      <w:outlineLvl w:val="2"/>
-    </w:pPr>
-    <w:rPr>
-      <w:rFonts w:asciiTheme="majorHAnsi" w:eastAsiaTheme="majorEastAsia" w:hAnsiTheme="majorHAnsi" w:cstheme="majorBidi"/>
-      <w:b/>
-      <w:bCs/>
-      <w:color w:val="4F81BD" w:themeColor="accent1"/>
-    </w:rPr>
-  </w:style>
-  <w:style w:type="character" w:default="1" w:styleId="DefaultParagraphFont">
-    <w:name w:val="Default Paragraph Font"/>
-    <w:uiPriority w:val="1"/>
-    <w:semiHidden/>
-    <w:unhideWhenUsed/>
-  </w:style>
-  <w:style w:type="table" w:default="1" w:styleId="TableNormal">
-    <w:name w:val="Normal Table"/>
+  <w:style w:type="character" w:styleId="FollowedHyperlink">
+    <w:name w:val="FollowedHyperlink"/>
+    <w:basedOn w:val="DefaultParagraphFont"/>
     <w:uiPriority w:val="99"/>
     <w:semiHidden/>
     <w:unhideWhenUsed/>
-    <w:tblPr>
-      <w:tblInd w:w="0" w:type="dxa"/>
-      <w:tblCellMar>
-        <w:top w:w="0" w:type="dxa"/>
-        <w:left w:w="108" w:type="dxa"/>
-        <w:bottom w:w="0" w:type="dxa"/>
-        <w:right w:w="108" w:type="dxa"/>
-      </w:tblCellMar>
-    </w:tblPr>
-  </w:style>
-  <w:style w:type="numbering" w:default="1" w:styleId="NoList">
-    <w:name w:val="No List"/>
-    <w:uiPriority w:val="99"/>
-    <w:semiHidden/>
-    <w:unhideWhenUsed/>
-  </w:style>
-  <w:style w:type="paragraph" w:styleId="Header">
-    <w:name w:val="header"/>
-    <w:basedOn w:val="Normal"/>
-    <w:link w:val="HeaderChar"/>
-    <w:uiPriority w:val="99"/>
-    <w:unhideWhenUsed/>
-    <w:rsid w:val="008E5472"/>
-    <w:pPr>
-      <w:tabs>
-        <w:tab w:val="center" w:pos="4680"/>
-        <w:tab w:val="right" w:pos="9360"/>
-      </w:tabs>
-      <w:spacing w:after="0" w:line="240" w:lineRule="auto"/>
-    </w:pPr>
-  </w:style>
-  <w:style w:type="character" w:customStyle="1" w:styleId="HeaderChar">
-    <w:name w:val="Header Char"/>
-    <w:basedOn w:val="DefaultParagraphFont"/>
-    <w:link w:val="Header"/>
-    <w:uiPriority w:val="99"/>
-    <w:rsid w:val="008E5472"/>
-  </w:style>
-  <w:style w:type="paragraph" w:styleId="Footer">
-    <w:name w:val="footer"/>
-    <w:basedOn w:val="Normal"/>
-    <w:link w:val="FooterChar"/>
-    <w:uiPriority w:val="99"/>
-    <w:unhideWhenUsed/>
-    <w:rsid w:val="008E5472"/>
-    <w:pPr>
-      <w:tabs>
-        <w:tab w:val="center" w:pos="4680"/>
-        <w:tab w:val="right" w:pos="9360"/>
-      </w:tabs>
-      <w:spacing w:after="0" w:line="240" w:lineRule="auto"/>
-    </w:pPr>
-  </w:style>
-  <w:style w:type="character" w:customStyle="1" w:styleId="FooterChar">
-    <w:name w:val="Footer Char"/>
-    <w:basedOn w:val="DefaultParagraphFont"/>
-    <w:link w:val="Footer"/>
-    <w:uiPriority w:val="99"/>
-    <w:rsid w:val="008E5472"/>
-  </w:style>
-  <w:style w:type="paragraph" w:styleId="BalloonText">
-    <w:name w:val="Balloon Text"/>
-    <w:basedOn w:val="Normal"/>
-    <w:link w:val="BalloonTextChar"/>
-    <w:uiPriority w:val="99"/>
-    <w:semiHidden/>
-    <w:unhideWhenUsed/>
-    <w:rsid w:val="008E5472"/>
-    <w:pPr>
-      <w:spacing w:after="0" w:line="240" w:lineRule="auto"/>
-    </w:pPr>
+    <w:rsid w:val="00BA211E"/>
     <w:rPr>
-      <w:rFonts w:ascii="Tahoma" w:hAnsi="Tahoma" w:cs="Tahoma"/>
-      <w:sz w:val="16"/>
-      <w:szCs w:val="16"/>
-    </w:rPr>
-  </w:style>
-  <w:style w:type="character" w:customStyle="1" w:styleId="BalloonTextChar">
-    <w:name w:val="Balloon Text Char"/>
-    <w:basedOn w:val="DefaultParagraphFont"/>
-    <w:link w:val="BalloonText"/>
-    <w:uiPriority w:val="99"/>
-    <w:semiHidden/>
-    <w:rsid w:val="008E5472"/>
-    <w:rPr>
-      <w:rFonts w:ascii="Tahoma" w:hAnsi="Tahoma" w:cs="Tahoma"/>
-      <w:sz w:val="16"/>
-      <w:szCs w:val="16"/>
-    </w:rPr>
-  </w:style>
-  <w:style w:type="table" w:styleId="TableGrid">
-    <w:name w:val="Table Grid"/>
-    <w:aliases w:val="SkillGrid"/>
-    <w:basedOn w:val="TableNormal"/>
-    <w:uiPriority w:val="59"/>
-    <w:rsid w:val="008E5472"/>
-    <w:pPr>
-      <w:spacing w:after="0" w:line="240" w:lineRule="auto"/>
-    </w:pPr>
-    <w:tblPr>
-      <w:tblBorders>
-        <w:top w:val="single" w:sz="4" w:space="0" w:color="auto"/>
-        <w:left w:val="single" w:sz="4" w:space="0" w:color="auto"/>
-        <w:bottom w:val="single" w:sz="4" w:space="0" w:color="auto"/>
-        <w:right w:val="single" w:sz="4" w:space="0" w:color="auto"/>
-        <w:insideH w:val="single" w:sz="4" w:space="0" w:color="auto"/>
-        <w:insideV w:val="single" w:sz="4" w:space="0" w:color="auto"/>
-      </w:tblBorders>
-    </w:tblPr>
-  </w:style>
-  <w:style w:type="character" w:styleId="Hyperlink">
-    <w:name w:val="Hyperlink"/>
-    <w:basedOn w:val="DefaultParagraphFont"/>
-    <w:uiPriority w:val="99"/>
-    <w:unhideWhenUsed/>
-    <w:rsid w:val="008E5472"/>
-    <w:rPr>
-      <w:color w:val="0000FF" w:themeColor="hyperlink"/>
+      <w:color w:val="800080" w:themeColor="followedHyperlink"/>
       <w:u w:val="single"/>
-    </w:rPr>
-  </w:style>
-  <w:style w:type="character" w:customStyle="1" w:styleId="Heading2Char">
-    <w:name w:val="Heading 2 Char"/>
-    <w:basedOn w:val="DefaultParagraphFont"/>
-    <w:link w:val="Heading2"/>
-    <w:uiPriority w:val="9"/>
-    <w:rsid w:val="001F2F6E"/>
-    <w:rPr>
-      <w:rFonts w:eastAsiaTheme="majorEastAsia" w:cstheme="majorBidi"/>
-      <w:b/>
-      <w:bCs/>
-      <w:color w:val="4F81BD" w:themeColor="accent1"/>
-      <w:sz w:val="32"/>
-      <w:szCs w:val="26"/>
-    </w:rPr>
-  </w:style>
-  <w:style w:type="character" w:styleId="PlaceholderText">
-    <w:name w:val="Placeholder Text"/>
-    <w:basedOn w:val="DefaultParagraphFont"/>
-    <w:uiPriority w:val="99"/>
-    <w:semiHidden/>
-    <w:rsid w:val="00446CDA"/>
-    <w:rPr>
-      <w:color w:val="808080"/>
-    </w:rPr>
-  </w:style>
-  <w:style w:type="character" w:customStyle="1" w:styleId="Heading3Char">
-    <w:name w:val="Heading 3 Char"/>
-    <w:basedOn w:val="DefaultParagraphFont"/>
-    <w:link w:val="Heading3"/>
-    <w:uiPriority w:val="9"/>
-    <w:rsid w:val="00C72596"/>
-    <w:rPr>
-      <w:rFonts w:asciiTheme="majorHAnsi" w:eastAsiaTheme="majorEastAsia" w:hAnsiTheme="majorHAnsi" w:cstheme="majorBidi"/>
-      <w:b/>
-      <w:bCs/>
-      <w:color w:val="4F81BD" w:themeColor="accent1"/>
-    </w:rPr>
-  </w:style>
-  <w:style w:type="paragraph" w:customStyle="1" w:styleId="EducationTitle">
-    <w:name w:val="EducationTitle"/>
-    <w:basedOn w:val="Normal"/>
-    <w:link w:val="EducationTitleChar"/>
-    <w:qFormat/>
-    <w:rsid w:val="000178A9"/>
-    <w:pPr>
-      <w:spacing w:after="0" w:line="240" w:lineRule="auto"/>
-    </w:pPr>
-    <w:rPr>
-      <w:b/>
-      <w:color w:val="17365D" w:themeColor="text2" w:themeShade="BF"/>
-      <w:sz w:val="28"/>
-    </w:rPr>
-  </w:style>
-  <w:style w:type="paragraph" w:customStyle="1" w:styleId="EducationDegree">
-    <w:name w:val="EducationDegree"/>
-    <w:basedOn w:val="Normal"/>
-    <w:link w:val="EducationDegreeChar"/>
-    <w:qFormat/>
-    <w:rsid w:val="007D6061"/>
-    <w:pPr>
-      <w:spacing w:after="0" w:line="240" w:lineRule="auto"/>
-    </w:pPr>
-    <w:rPr>
-      <w:i/>
-    </w:rPr>
-  </w:style>
-  <w:style w:type="character" w:customStyle="1" w:styleId="EducationTitleChar">
-    <w:name w:val="EducationTitle Char"/>
-    <w:basedOn w:val="DefaultParagraphFont"/>
-    <w:link w:val="EducationTitle"/>
-    <w:rsid w:val="000178A9"/>
-    <w:rPr>
-      <w:b/>
-      <w:color w:val="17365D" w:themeColor="text2" w:themeShade="BF"/>
-      <w:sz w:val="28"/>
-    </w:rPr>
-  </w:style>
-  <w:style w:type="character" w:customStyle="1" w:styleId="EducationDegreeChar">
-    <w:name w:val="EducationDegree Char"/>
-    <w:basedOn w:val="DefaultParagraphFont"/>
-    <w:link w:val="EducationDegree"/>
-    <w:rsid w:val="007D6061"/>
-    <w:rPr>
-      <w:i/>
-    </w:rPr>
-  </w:style>
-  <w:style w:type="character" w:styleId="SubtleEmphasis">
-    <w:name w:val="Subtle Emphasis"/>
-    <w:basedOn w:val="DefaultParagraphFont"/>
-    <w:uiPriority w:val="19"/>
-    <w:qFormat/>
-    <w:rsid w:val="005431AD"/>
-    <w:rPr>
-      <w:i/>
-      <w:iCs/>
-      <w:color w:val="808080" w:themeColor="text1" w:themeTint="7F"/>
     </w:rPr>
   </w:style>
 </w:styles>
@@ -3180,7 +3080,7 @@
 </file>
 
 <file path=customXml/itemProps1.xml><?xml version="1.0" encoding="utf-8"?>
-<ds:datastoreItem xmlns:ds="http://schemas.openxmlformats.org/officeDocument/2006/customXml" ds:itemID="{F05ABEF8-CF5E-4D0A-9CE8-0165BC1898DD}">
+<ds:datastoreItem xmlns:ds="http://schemas.openxmlformats.org/officeDocument/2006/customXml" ds:itemID="{B45F7C1C-B8E7-4BF4-A531-C93CB50D3F48}">
   <ds:schemaRefs>
     <ds:schemaRef ds:uri="http://schemas.openxmlformats.org/officeDocument/2006/bibliography"/>
   </ds:schemaRefs>

</xml_diff>